<commit_message>
Melhorias nos cadastro e no BI
</commit_message>
<xml_diff>
--- a/Documento de Visão - TCC.docx
+++ b/Documento de Visão - TCC.docx
@@ -21,12 +21,9 @@
           <w:color w:val="000000" w:themeColor="text1"/>
           <w:sz w:val="21"/>
           <w:szCs w:val="21"/>
-          <w:lang w:val="en-US"/>
         </w:rPr>
         <w:t>Documento de Visão</w:t>
       </w:r>
-    </w:p>
-    <w:p>
       <w:r>
         <w:rPr>
           <w:rFonts w:ascii="Arial" w:eastAsia="Arial" w:hAnsi="Arial" w:cs="Arial"/>
@@ -35,42 +32,8 @@
           <w:color w:val="000000" w:themeColor="text1"/>
           <w:sz w:val="21"/>
           <w:szCs w:val="21"/>
-          <w:lang w:val="en-US"/>
-        </w:rPr>
-        <w:t>Referência:</w:t>
-      </w:r>
-      <w:r>
-        <w:rPr>
-          <w:rFonts w:ascii="Arial" w:eastAsia="Arial" w:hAnsi="Arial" w:cs="Arial"/>
-          <w:color w:val="000000" w:themeColor="text1"/>
-          <w:sz w:val="21"/>
-          <w:szCs w:val="21"/>
-          <w:lang w:val="en-US"/>
-        </w:rPr>
-        <w:t xml:space="preserve"> </w:t>
-      </w:r>
-      <w:r>
-        <w:rPr>
-          <w:rFonts w:ascii="Arial" w:eastAsia="Arial" w:hAnsi="Arial" w:cs="Arial"/>
-          <w:i/>
-          <w:iCs/>
-          <w:color w:val="707070"/>
-          <w:sz w:val="21"/>
-          <w:szCs w:val="21"/>
-        </w:rPr>
-        <w:t>Projeto</w:t>
-      </w:r>
-      <w:r>
-        <w:rPr>
-          <w:rFonts w:ascii="Arial" w:eastAsia="Arial" w:hAnsi="Arial" w:cs="Arial"/>
-          <w:i/>
-          <w:iCs/>
-          <w:color w:val="707070"/>
-          <w:sz w:val="21"/>
-          <w:szCs w:val="21"/>
-          <w:lang w:val="en-US"/>
-        </w:rPr>
-        <w:t xml:space="preserve"> TCC em Sistemas de Informação. </w:t>
+        </w:rPr>
+        <w:t>.</w:t>
       </w:r>
     </w:p>
     <w:p>
@@ -82,9 +45,17 @@
           <w:color w:val="000000" w:themeColor="text1"/>
           <w:sz w:val="21"/>
           <w:szCs w:val="21"/>
-          <w:lang w:val="en-US"/>
-        </w:rPr>
-        <w:t xml:space="preserve">Responsável: </w:t>
+        </w:rPr>
+        <w:t>Referência:</w:t>
+      </w:r>
+      <w:r>
+        <w:rPr>
+          <w:rFonts w:ascii="Arial" w:eastAsia="Arial" w:hAnsi="Arial" w:cs="Arial"/>
+          <w:color w:val="000000" w:themeColor="text1"/>
+          <w:sz w:val="21"/>
+          <w:szCs w:val="21"/>
+        </w:rPr>
+        <w:t xml:space="preserve"> </w:t>
       </w:r>
       <w:r>
         <w:rPr>
@@ -94,19 +65,8 @@
           <w:color w:val="707070"/>
           <w:sz w:val="21"/>
           <w:szCs w:val="21"/>
-          <w:lang w:val="en-US"/>
-        </w:rPr>
-        <w:t>Elias Barreto Ferreira Filho</w:t>
-      </w:r>
-      <w:r>
-        <w:rPr>
-          <w:rFonts w:ascii="Arial" w:eastAsia="Arial" w:hAnsi="Arial" w:cs="Arial"/>
-          <w:color w:val="000000" w:themeColor="text1"/>
-          <w:sz w:val="21"/>
-          <w:szCs w:val="21"/>
-          <w:lang w:val="en-US"/>
-        </w:rPr>
-        <w:t xml:space="preserve"> </w:t>
+        </w:rPr>
+        <w:t xml:space="preserve">Projeto TCC em Sistemas de Informação. </w:t>
       </w:r>
     </w:p>
     <w:p>
@@ -118,19 +78,8 @@
           <w:color w:val="000000" w:themeColor="text1"/>
           <w:sz w:val="21"/>
           <w:szCs w:val="21"/>
-          <w:lang w:val="en-US"/>
-        </w:rPr>
-        <w:t>Sistema:</w:t>
-      </w:r>
-      <w:r>
-        <w:rPr>
-          <w:rFonts w:ascii="Arial" w:eastAsia="Arial" w:hAnsi="Arial" w:cs="Arial"/>
-          <w:color w:val="333333"/>
-          <w:sz w:val="21"/>
-          <w:szCs w:val="21"/>
-          <w:lang w:val="en-US"/>
-        </w:rPr>
-        <w:t xml:space="preserve"> </w:t>
+        </w:rPr>
+        <w:t xml:space="preserve">Responsável: </w:t>
       </w:r>
       <w:r>
         <w:rPr>
@@ -140,20 +89,20 @@
           <w:color w:val="707070"/>
           <w:sz w:val="21"/>
           <w:szCs w:val="21"/>
-          <w:lang w:val="en-US"/>
-        </w:rPr>
-        <w:t>SCGV – Sistema de Controle e Gestão de vendas</w:t>
-      </w:r>
-      <w:r>
-        <w:rPr>
-          <w:rFonts w:ascii="Arial" w:eastAsia="Arial" w:hAnsi="Arial" w:cs="Arial"/>
-          <w:color w:val="707070"/>
+        </w:rPr>
+        <w:t>Elias Barreto Ferreira Filho</w:t>
+      </w:r>
+      <w:r>
+        <w:rPr>
+          <w:rFonts w:ascii="Arial" w:eastAsia="Arial" w:hAnsi="Arial" w:cs="Arial"/>
+          <w:color w:val="000000" w:themeColor="text1"/>
           <w:sz w:val="21"/>
           <w:szCs w:val="21"/>
-          <w:lang w:val="en-US"/>
         </w:rPr>
         <w:t xml:space="preserve"> </w:t>
       </w:r>
+      <w:bookmarkStart w:id="0" w:name="_GoBack"/>
+      <w:bookmarkEnd w:id="0"/>
     </w:p>
     <w:p>
       <w:r>
@@ -164,7 +113,48 @@
           <w:color w:val="000000" w:themeColor="text1"/>
           <w:sz w:val="21"/>
           <w:szCs w:val="21"/>
-          <w:lang w:val="en-US"/>
+        </w:rPr>
+        <w:t>Sistema:</w:t>
+      </w:r>
+      <w:r>
+        <w:rPr>
+          <w:rFonts w:ascii="Arial" w:eastAsia="Arial" w:hAnsi="Arial" w:cs="Arial"/>
+          <w:color w:val="333333"/>
+          <w:sz w:val="21"/>
+          <w:szCs w:val="21"/>
+        </w:rPr>
+        <w:t xml:space="preserve"> </w:t>
+      </w:r>
+      <w:r>
+        <w:rPr>
+          <w:rFonts w:ascii="Arial" w:eastAsia="Arial" w:hAnsi="Arial" w:cs="Arial"/>
+          <w:i/>
+          <w:iCs/>
+          <w:color w:val="707070"/>
+          <w:sz w:val="21"/>
+          <w:szCs w:val="21"/>
+        </w:rPr>
+        <w:t>SCGV – Sistema de Controle e Gestão de vendas</w:t>
+      </w:r>
+      <w:r>
+        <w:rPr>
+          <w:rFonts w:ascii="Arial" w:eastAsia="Arial" w:hAnsi="Arial" w:cs="Arial"/>
+          <w:color w:val="707070"/>
+          <w:sz w:val="21"/>
+          <w:szCs w:val="21"/>
+        </w:rPr>
+        <w:t xml:space="preserve"> </w:t>
+      </w:r>
+    </w:p>
+    <w:p>
+      <w:r>
+        <w:rPr>
+          <w:rFonts w:ascii="Arial" w:eastAsia="Arial" w:hAnsi="Arial" w:cs="Arial"/>
+          <w:b/>
+          <w:bCs/>
+          <w:color w:val="000000" w:themeColor="text1"/>
+          <w:sz w:val="21"/>
+          <w:szCs w:val="21"/>
         </w:rPr>
         <w:t>Solicitante:</w:t>
       </w:r>
@@ -176,7 +166,6 @@
           <w:color w:val="333333"/>
           <w:sz w:val="21"/>
           <w:szCs w:val="21"/>
-          <w:lang w:val="en-US"/>
         </w:rPr>
         <w:t xml:space="preserve"> </w:t>
       </w:r>
@@ -188,17 +177,26 @@
           <w:color w:val="707070"/>
           <w:sz w:val="21"/>
           <w:szCs w:val="21"/>
-          <w:lang w:val="en-US"/>
-        </w:rPr>
-        <w:t>Estácio Fir.</w:t>
-      </w:r>
-      <w:r>
-        <w:rPr>
-          <w:rFonts w:ascii="Arial" w:eastAsia="Arial" w:hAnsi="Arial" w:cs="Arial"/>
+        </w:rPr>
+        <w:t xml:space="preserve">Estácio </w:t>
+      </w:r>
+      <w:r>
+        <w:rPr>
+          <w:rFonts w:ascii="Arial" w:eastAsia="Arial" w:hAnsi="Arial" w:cs="Arial"/>
+          <w:i/>
+          <w:iCs/>
           <w:color w:val="707070"/>
           <w:sz w:val="21"/>
           <w:szCs w:val="21"/>
-          <w:lang w:val="en-US"/>
+        </w:rPr>
+        <w:t>Recife</w:t>
+      </w:r>
+      <w:r>
+        <w:rPr>
+          <w:rFonts w:ascii="Arial" w:eastAsia="Arial" w:hAnsi="Arial" w:cs="Arial"/>
+          <w:color w:val="707070"/>
+          <w:sz w:val="21"/>
+          <w:szCs w:val="21"/>
         </w:rPr>
         <w:t xml:space="preserve"> </w:t>
       </w:r>
@@ -301,7 +299,10 @@
               <w:jc w:val="center"/>
             </w:pPr>
             <w:r>
-              <w:t>26/02/2019</w:t>
+              <w:t>26/02/</w:t>
+            </w:r>
+            <w:r>
+              <w:t>19</w:t>
             </w:r>
           </w:p>
         </w:tc>
@@ -315,7 +316,10 @@
               <w:jc w:val="center"/>
             </w:pPr>
             <w:r>
-              <w:t>1.0v</w:t>
+              <w:t>1.0</w:t>
+            </w:r>
+            <w:r>
+              <w:t>v</w:t>
             </w:r>
           </w:p>
         </w:tc>
@@ -349,136 +353,63 @@
           </w:p>
         </w:tc>
       </w:tr>
-    </w:tbl>
-    <w:p/>
-    <w:p>
-      <w:pPr>
-        <w:pStyle w:val="Ttulo3"/>
-      </w:pPr>
-      <w:r>
-        <w:rPr>
-          <w:rFonts w:ascii="Arial" w:eastAsia="Arial" w:hAnsi="Arial" w:cs="Arial"/>
-          <w:color w:val="000000" w:themeColor="text1"/>
-        </w:rPr>
-        <w:t xml:space="preserve">Objetivo </w:t>
-      </w:r>
-    </w:p>
-    <w:p>
-      <w:r>
-        <w:rPr>
-          <w:rFonts w:ascii="Arial" w:eastAsia="Arial" w:hAnsi="Arial" w:cs="Arial"/>
-          <w:i/>
-          <w:iCs/>
-          <w:color w:val="707070"/>
-          <w:sz w:val="21"/>
-          <w:szCs w:val="21"/>
-          <w:lang w:val="en-US"/>
-        </w:rPr>
-        <w:t xml:space="preserve">Informatizar pequenos comercios com um baixo custo, levando tecnologia e praticidade para os pequenos investidores. </w:t>
-      </w:r>
-    </w:p>
-    <w:p>
-      <w:pPr>
-        <w:pStyle w:val="Ttulo4"/>
-      </w:pPr>
-      <w:r>
-        <w:rPr>
-          <w:rFonts w:ascii="Arial" w:eastAsia="Arial" w:hAnsi="Arial" w:cs="Arial"/>
-          <w:color w:val="000000" w:themeColor="text1"/>
-          <w:sz w:val="21"/>
-          <w:szCs w:val="21"/>
-        </w:rPr>
-        <w:t xml:space="preserve">Referências e embasamento legal </w:t>
-      </w:r>
-    </w:p>
-    <w:p>
-      <w:r>
-        <w:rPr>
-          <w:rFonts w:ascii="Arial" w:eastAsia="Arial" w:hAnsi="Arial" w:cs="Arial"/>
-          <w:i/>
-          <w:iCs/>
-          <w:color w:val="707070"/>
-          <w:sz w:val="21"/>
-          <w:szCs w:val="21"/>
-          <w:lang w:val="en-US"/>
-        </w:rPr>
-        <w:t>Esta seção lista todos os documentos que foram utilizados como referência para este pedido de desenvolvimento.</w:t>
-      </w:r>
-      <w:r>
-        <w:rPr>
-          <w:rFonts w:ascii="Arial" w:eastAsia="Arial" w:hAnsi="Arial" w:cs="Arial"/>
-          <w:color w:val="000000" w:themeColor="text1"/>
-          <w:sz w:val="21"/>
-          <w:szCs w:val="21"/>
-          <w:lang w:val="en-US"/>
-        </w:rPr>
-        <w:t xml:space="preserve"> </w:t>
-      </w:r>
-    </w:p>
-    <w:tbl>
-      <w:tblPr>
-        <w:tblStyle w:val="Tabelacomgrade"/>
-        <w:tblW w:w="9487" w:type="dxa"/>
-        <w:tblLayout w:type="fixed"/>
-        <w:tblLook w:val="06A0" w:firstRow="1" w:lastRow="0" w:firstColumn="1" w:lastColumn="0" w:noHBand="1" w:noVBand="1"/>
-      </w:tblPr>
-      <w:tblGrid>
-        <w:gridCol w:w="3180"/>
-        <w:gridCol w:w="2130"/>
-        <w:gridCol w:w="4177"/>
-      </w:tblGrid>
       <w:tr>
+        <w:trPr>
+          <w:trHeight w:val="283"/>
+        </w:trPr>
         <w:tc>
           <w:tcPr>
-            <w:tcW w:w="3180" w:type="dxa"/>
+            <w:tcW w:w="2340" w:type="dxa"/>
+            <w:vAlign w:val="center"/>
           </w:tcPr>
           <w:p>
+            <w:pPr>
+              <w:jc w:val="center"/>
+            </w:pPr>
             <w:r>
-              <w:rPr>
-                <w:rFonts w:ascii="Arial" w:eastAsia="Arial" w:hAnsi="Arial" w:cs="Arial"/>
-                <w:b/>
-                <w:bCs/>
-                <w:color w:val="333333"/>
-                <w:sz w:val="21"/>
-                <w:szCs w:val="21"/>
-              </w:rPr>
-              <w:t>Documento</w:t>
+              <w:t>03/04/19</w:t>
             </w:r>
           </w:p>
         </w:tc>
         <w:tc>
           <w:tcPr>
-            <w:tcW w:w="2130" w:type="dxa"/>
+            <w:tcW w:w="2340" w:type="dxa"/>
+            <w:vAlign w:val="center"/>
           </w:tcPr>
           <w:p>
+            <w:pPr>
+              <w:jc w:val="center"/>
+            </w:pPr>
             <w:r>
-              <w:rPr>
-                <w:rFonts w:ascii="Arial" w:eastAsia="Arial" w:hAnsi="Arial" w:cs="Arial"/>
-                <w:b/>
-                <w:bCs/>
-                <w:color w:val="333333"/>
-                <w:sz w:val="21"/>
-                <w:szCs w:val="21"/>
-              </w:rPr>
-              <w:t>Data de Criação</w:t>
+              <w:t>1.1v</w:t>
             </w:r>
           </w:p>
         </w:tc>
         <w:tc>
           <w:tcPr>
-            <w:tcW w:w="4177" w:type="dxa"/>
+            <w:tcW w:w="2670" w:type="dxa"/>
+            <w:vAlign w:val="center"/>
           </w:tcPr>
           <w:p>
+            <w:pPr>
+              <w:jc w:val="center"/>
+            </w:pPr>
             <w:r>
-              <w:rPr>
-                <w:rFonts w:ascii="Arial" w:eastAsia="Arial" w:hAnsi="Arial" w:cs="Arial"/>
-                <w:b/>
-                <w:bCs/>
-                <w:color w:val="333333"/>
-                <w:sz w:val="21"/>
-                <w:szCs w:val="21"/>
-              </w:rPr>
-              <w:t>Fonte de Origem</w:t>
+              <w:t>Documentação do sistema</w:t>
+            </w:r>
+          </w:p>
+        </w:tc>
+        <w:tc>
+          <w:tcPr>
+            <w:tcW w:w="1725" w:type="dxa"/>
+            <w:vAlign w:val="center"/>
+          </w:tcPr>
+          <w:p>
+            <w:pPr>
+              <w:jc w:val="center"/>
+            </w:pPr>
+            <w:r>
+              <w:t>Elias Barreto</w:t>
             </w:r>
           </w:p>
         </w:tc>
@@ -486,153 +417,62 @@
       <w:tr>
         <w:tc>
           <w:tcPr>
-            <w:tcW w:w="3180" w:type="dxa"/>
+            <w:tcW w:w="2340" w:type="dxa"/>
+            <w:vAlign w:val="center"/>
           </w:tcPr>
           <w:p>
             <w:pPr>
-              <w:rPr>
-                <w:rFonts w:asciiTheme="majorHAnsi" w:eastAsiaTheme="majorEastAsia" w:hAnsiTheme="majorHAnsi" w:cstheme="majorBidi"/>
-                <w:color w:val="BFBFBF" w:themeColor="background1" w:themeShade="BF"/>
-              </w:rPr>
-            </w:pPr>
-            <w:hyperlink r:id="rId6">
-              <w:r>
-                <w:rPr>
-                  <w:rStyle w:val="Hiperlink"/>
-                  <w:rFonts w:asciiTheme="majorHAnsi" w:eastAsiaTheme="majorEastAsia" w:hAnsiTheme="majorHAnsi" w:cstheme="majorBidi"/>
-                  <w:color w:val="BFBFBF" w:themeColor="background1" w:themeShade="BF"/>
-                  <w:lang w:val="en-US"/>
-                </w:rPr>
-                <w:t>Redação E-Commerce Brasil</w:t>
-              </w:r>
-              <w:r>
-                <w:br/>
-              </w:r>
-            </w:hyperlink>
-          </w:p>
-        </w:tc>
-        <w:tc>
-          <w:tcPr>
-            <w:tcW w:w="2130" w:type="dxa"/>
-          </w:tcPr>
-          <w:p>
-            <w:pPr>
-              <w:rPr>
-                <w:rFonts w:asciiTheme="majorHAnsi" w:eastAsiaTheme="majorEastAsia" w:hAnsiTheme="majorHAnsi" w:cstheme="majorBidi"/>
-                <w:color w:val="BFBFBF" w:themeColor="background1" w:themeShade="BF"/>
-              </w:rPr>
+              <w:jc w:val="center"/>
             </w:pPr>
             <w:r>
-              <w:rPr>
-                <w:rFonts w:asciiTheme="majorHAnsi" w:eastAsiaTheme="majorEastAsia" w:hAnsiTheme="majorHAnsi" w:cstheme="majorBidi"/>
-                <w:color w:val="BFBFBF" w:themeColor="background1" w:themeShade="BF"/>
-                <w:lang w:val="en-US"/>
-              </w:rPr>
-              <w:t>Quinta-feira, 26 de abril de 2018</w:t>
-            </w:r>
-            <w:r>
-              <w:br/>
+              <w:t>16/06/19</w:t>
             </w:r>
           </w:p>
         </w:tc>
         <w:tc>
           <w:tcPr>
-            <w:tcW w:w="4177" w:type="dxa"/>
+            <w:tcW w:w="2340" w:type="dxa"/>
+            <w:vAlign w:val="center"/>
           </w:tcPr>
           <w:p>
             <w:pPr>
-              <w:rPr>
-                <w:rFonts w:asciiTheme="majorHAnsi" w:eastAsiaTheme="majorEastAsia" w:hAnsiTheme="majorHAnsi" w:cstheme="majorBidi"/>
-                <w:color w:val="BFBFBF" w:themeColor="background1" w:themeShade="BF"/>
-              </w:rPr>
+              <w:jc w:val="center"/>
             </w:pPr>
             <w:r>
-              <w:rPr>
-                <w:rFonts w:asciiTheme="majorHAnsi" w:eastAsiaTheme="majorEastAsia" w:hAnsiTheme="majorHAnsi" w:cstheme="majorBidi"/>
-                <w:color w:val="BFBFBF" w:themeColor="background1" w:themeShade="BF"/>
-                <w:lang w:val="en-US"/>
-              </w:rPr>
-              <w:t>https://www.ecommercebrasil.com.br/noticias/35-dos-micro-e-pequenos-empresarios-utilizam-ferramentas-de-tecnologia-para-aumentar-as-vendas/</w:t>
-            </w:r>
-            <w:r>
-              <w:br/>
-            </w:r>
-          </w:p>
-        </w:tc>
-      </w:tr>
-      <w:tr>
-        <w:tc>
-          <w:tcPr>
-            <w:tcW w:w="3180" w:type="dxa"/>
-          </w:tcPr>
-          <w:p>
-            <w:pPr>
-              <w:rPr>
-                <w:rFonts w:asciiTheme="majorHAnsi" w:eastAsiaTheme="majorEastAsia" w:hAnsiTheme="majorHAnsi" w:cstheme="majorBidi"/>
-                <w:color w:val="BFBFBF" w:themeColor="background1" w:themeShade="BF"/>
-              </w:rPr>
-            </w:pPr>
-            <w:r>
-              <w:rPr>
-                <w:rFonts w:asciiTheme="majorHAnsi" w:eastAsiaTheme="majorEastAsia" w:hAnsiTheme="majorHAnsi" w:cstheme="majorBidi"/>
-                <w:color w:val="BFBFBF" w:themeColor="background1" w:themeShade="BF"/>
-                <w:lang w:val="en-US"/>
-              </w:rPr>
-              <w:t>Tecnologia da Informação em Pequenas Empresas: Fatores de Êxito, Restrições e Benefícios</w:t>
+              <w:t>1.2v</w:t>
             </w:r>
           </w:p>
         </w:tc>
         <w:tc>
           <w:tcPr>
-            <w:tcW w:w="2130" w:type="dxa"/>
+            <w:tcW w:w="2670" w:type="dxa"/>
+            <w:vAlign w:val="center"/>
           </w:tcPr>
           <w:p>
             <w:pPr>
-              <w:rPr>
-                <w:rFonts w:asciiTheme="majorHAnsi" w:eastAsiaTheme="majorEastAsia" w:hAnsiTheme="majorHAnsi" w:cstheme="majorBidi"/>
-                <w:color w:val="BFBFBF" w:themeColor="background1" w:themeShade="BF"/>
-              </w:rPr>
+              <w:jc w:val="center"/>
             </w:pPr>
             <w:r>
-              <w:rPr>
-                <w:rFonts w:asciiTheme="majorHAnsi" w:eastAsiaTheme="majorEastAsia" w:hAnsiTheme="majorHAnsi" w:cstheme="majorBidi"/>
-                <w:color w:val="BFBFBF" w:themeColor="background1" w:themeShade="BF"/>
-                <w:lang w:val="en-US"/>
-              </w:rPr>
-              <w:t>Abr./Jun. 2004</w:t>
-            </w:r>
-            <w:r>
-              <w:br/>
+              <w:t>Documentação do sistema</w:t>
             </w:r>
           </w:p>
         </w:tc>
         <w:tc>
           <w:tcPr>
-            <w:tcW w:w="4177" w:type="dxa"/>
+            <w:tcW w:w="1725" w:type="dxa"/>
+            <w:vAlign w:val="center"/>
           </w:tcPr>
           <w:p>
             <w:pPr>
-              <w:rPr>
-                <w:rFonts w:asciiTheme="majorHAnsi" w:eastAsiaTheme="majorEastAsia" w:hAnsiTheme="majorHAnsi" w:cstheme="majorBidi"/>
-                <w:color w:val="BFBFBF" w:themeColor="background1" w:themeShade="BF"/>
-              </w:rPr>
+              <w:jc w:val="center"/>
             </w:pPr>
             <w:r>
-              <w:rPr>
-                <w:rFonts w:asciiTheme="majorHAnsi" w:eastAsiaTheme="majorEastAsia" w:hAnsiTheme="majorHAnsi" w:cstheme="majorBidi"/>
-                <w:color w:val="BFBFBF" w:themeColor="background1" w:themeShade="BF"/>
-                <w:lang w:val="en-US"/>
-              </w:rPr>
-              <w:t>http://www.scielo.br/pdf/rac/v8n2/v8n2a02.pdf</w:t>
-            </w:r>
-            <w:r>
-              <w:br/>
+              <w:t>Elias Barreto</w:t>
             </w:r>
           </w:p>
         </w:tc>
       </w:tr>
     </w:tbl>
-    <w:p/>
     <w:p>
       <w:pPr>
         <w:pStyle w:val="Ttulo3"/>
@@ -642,10 +482,20 @@
           <w:rFonts w:ascii="Arial" w:eastAsia="Arial" w:hAnsi="Arial" w:cs="Arial"/>
           <w:color w:val="000000" w:themeColor="text1"/>
         </w:rPr>
-        <w:t xml:space="preserve">Escopo </w:t>
-      </w:r>
-    </w:p>
-    <w:p>
+        <w:t>Introdução</w:t>
+      </w:r>
+      <w:r>
+        <w:rPr>
+          <w:rFonts w:ascii="Arial" w:eastAsia="Arial" w:hAnsi="Arial" w:cs="Arial"/>
+          <w:color w:val="000000" w:themeColor="text1"/>
+        </w:rPr>
+        <w:t xml:space="preserve"> </w:t>
+      </w:r>
+    </w:p>
+    <w:p>
+      <w:pPr>
+        <w:jc w:val="both"/>
+      </w:pPr>
       <w:r>
         <w:rPr>
           <w:rFonts w:ascii="Arial" w:eastAsia="Arial" w:hAnsi="Arial" w:cs="Arial"/>
@@ -654,9 +504,202 @@
           <w:color w:val="707070"/>
           <w:sz w:val="21"/>
           <w:szCs w:val="21"/>
-          <w:lang w:val="en-US"/>
-        </w:rPr>
-        <w:t>O sistema terá que gerenciar pessoas,  vendas, estoque e financeiro.</w:t>
+        </w:rPr>
+        <w:t xml:space="preserve">Este trabalho tem como objetivo apresentar a funcionalidade do sistema varejista e atacadista comercial e também como uma organização ou empresa varejista pode alcançar o sucesso em vendas com o </w:t>
+      </w:r>
+      <w:r>
+        <w:rPr>
+          <w:rFonts w:ascii="Arial" w:eastAsia="Arial" w:hAnsi="Arial" w:cs="Arial"/>
+          <w:b/>
+          <w:i/>
+          <w:iCs/>
+          <w:color w:val="707070"/>
+          <w:sz w:val="21"/>
+          <w:szCs w:val="21"/>
+          <w:u w:val="single"/>
+        </w:rPr>
+        <w:t>SCGV</w:t>
+      </w:r>
+      <w:r>
+        <w:rPr>
+          <w:rFonts w:ascii="Arial" w:eastAsia="Arial" w:hAnsi="Arial" w:cs="Arial"/>
+          <w:b/>
+          <w:i/>
+          <w:iCs/>
+          <w:color w:val="707070"/>
+          <w:sz w:val="21"/>
+          <w:szCs w:val="21"/>
+          <w:u w:val="single"/>
+        </w:rPr>
+        <w:t xml:space="preserve"> – Sistema de Controle e Gestão de vendas</w:t>
+      </w:r>
+      <w:r>
+        <w:rPr>
+          <w:rFonts w:ascii="Arial" w:eastAsia="Arial" w:hAnsi="Arial" w:cs="Arial"/>
+          <w:i/>
+          <w:iCs/>
+          <w:color w:val="707070"/>
+          <w:sz w:val="21"/>
+          <w:szCs w:val="21"/>
+        </w:rPr>
+        <w:t>, trazendo todo suporte para o profissional em vendas, a importância do bom relacionamento entre a liderança da empresa com os vendedores, estendendo isso para o consumidor final. Bem como satisfazer o cliente tanto no ato da negociação como no pós-vendas.</w:t>
+      </w:r>
+    </w:p>
+    <w:p>
+      <w:pPr>
+        <w:pStyle w:val="Ttulo3"/>
+      </w:pPr>
+      <w:r>
+        <w:rPr>
+          <w:rFonts w:ascii="Arial" w:eastAsia="Arial" w:hAnsi="Arial" w:cs="Arial"/>
+          <w:color w:val="000000" w:themeColor="text1"/>
+        </w:rPr>
+        <w:t xml:space="preserve">Objetivo </w:t>
+      </w:r>
+    </w:p>
+    <w:p>
+      <w:pPr>
+        <w:jc w:val="both"/>
+      </w:pPr>
+      <w:r>
+        <w:rPr>
+          <w:rFonts w:ascii="Arial" w:eastAsia="Arial" w:hAnsi="Arial" w:cs="Arial"/>
+          <w:i/>
+          <w:iCs/>
+          <w:color w:val="707070"/>
+          <w:sz w:val="21"/>
+          <w:szCs w:val="21"/>
+        </w:rPr>
+        <w:t xml:space="preserve">Informatizar pequenos </w:t>
+      </w:r>
+      <w:r>
+        <w:rPr>
+          <w:rFonts w:ascii="Arial" w:eastAsia="Arial" w:hAnsi="Arial" w:cs="Arial"/>
+          <w:i/>
+          <w:iCs/>
+          <w:color w:val="707070"/>
+          <w:sz w:val="21"/>
+          <w:szCs w:val="21"/>
+        </w:rPr>
+        <w:t>comércios</w:t>
+      </w:r>
+      <w:r>
+        <w:rPr>
+          <w:rFonts w:ascii="Arial" w:eastAsia="Arial" w:hAnsi="Arial" w:cs="Arial"/>
+          <w:i/>
+          <w:iCs/>
+          <w:color w:val="707070"/>
+          <w:sz w:val="21"/>
+          <w:szCs w:val="21"/>
+        </w:rPr>
+        <w:t xml:space="preserve"> com um baixo custo, levando tecnologia e praticidade para os pequenos investidores. </w:t>
+      </w:r>
+    </w:p>
+    <w:p>
+      <w:pPr>
+        <w:pStyle w:val="Ttulo3"/>
+      </w:pPr>
+      <w:r>
+        <w:rPr>
+          <w:rFonts w:ascii="Arial" w:eastAsia="Arial" w:hAnsi="Arial" w:cs="Arial"/>
+          <w:color w:val="000000" w:themeColor="text1"/>
+        </w:rPr>
+        <w:t xml:space="preserve">Escopo </w:t>
+      </w:r>
+    </w:p>
+    <w:p>
+      <w:pPr>
+        <w:jc w:val="both"/>
+      </w:pPr>
+      <w:r>
+        <w:rPr>
+          <w:rFonts w:ascii="Arial" w:eastAsia="Arial" w:hAnsi="Arial" w:cs="Arial"/>
+          <w:i/>
+          <w:iCs/>
+          <w:color w:val="707070"/>
+          <w:sz w:val="21"/>
+          <w:szCs w:val="21"/>
+        </w:rPr>
+        <w:t>O sist</w:t>
+      </w:r>
+      <w:r>
+        <w:rPr>
+          <w:rFonts w:ascii="Arial" w:eastAsia="Arial" w:hAnsi="Arial" w:cs="Arial"/>
+          <w:i/>
+          <w:iCs/>
+          <w:color w:val="707070"/>
+          <w:sz w:val="21"/>
+          <w:szCs w:val="21"/>
+        </w:rPr>
+        <w:t>ema permite</w:t>
+      </w:r>
+      <w:r>
+        <w:rPr>
+          <w:rFonts w:ascii="Arial" w:eastAsia="Arial" w:hAnsi="Arial" w:cs="Arial"/>
+          <w:i/>
+          <w:iCs/>
+          <w:color w:val="707070"/>
+          <w:sz w:val="21"/>
+          <w:szCs w:val="21"/>
+        </w:rPr>
+        <w:t xml:space="preserve"> gerenciar</w:t>
+      </w:r>
+      <w:r>
+        <w:rPr>
+          <w:rFonts w:ascii="Arial" w:eastAsia="Arial" w:hAnsi="Arial" w:cs="Arial"/>
+          <w:i/>
+          <w:iCs/>
+          <w:color w:val="707070"/>
+          <w:sz w:val="21"/>
+          <w:szCs w:val="21"/>
+        </w:rPr>
+        <w:t xml:space="preserve"> vendas, estoque </w:t>
+      </w:r>
+      <w:r>
+        <w:rPr>
+          <w:rFonts w:ascii="Arial" w:eastAsia="Arial" w:hAnsi="Arial" w:cs="Arial"/>
+          <w:i/>
+          <w:iCs/>
+          <w:color w:val="707070"/>
+          <w:sz w:val="21"/>
+          <w:szCs w:val="21"/>
+        </w:rPr>
+        <w:t>e financeiro de forma integrada;</w:t>
+      </w:r>
+      <w:r>
+        <w:rPr>
+          <w:rFonts w:ascii="Arial" w:eastAsia="Arial" w:hAnsi="Arial" w:cs="Arial"/>
+          <w:i/>
+          <w:iCs/>
+          <w:color w:val="707070"/>
+          <w:sz w:val="21"/>
+          <w:szCs w:val="21"/>
+        </w:rPr>
+        <w:t xml:space="preserve"> </w:t>
+      </w:r>
+      <w:proofErr w:type="gramStart"/>
+      <w:r>
+        <w:rPr>
+          <w:rFonts w:ascii="Arial" w:eastAsia="Arial" w:hAnsi="Arial" w:cs="Arial"/>
+          <w:i/>
+          <w:iCs/>
+          <w:color w:val="707070"/>
+          <w:sz w:val="21"/>
+          <w:szCs w:val="21"/>
+        </w:rPr>
+        <w:t>Permitindo</w:t>
+      </w:r>
+      <w:proofErr w:type="gramEnd"/>
+      <w:r>
+        <w:rPr>
+          <w:rFonts w:ascii="Arial" w:eastAsia="Arial" w:hAnsi="Arial" w:cs="Arial"/>
+          <w:i/>
+          <w:iCs/>
+          <w:color w:val="707070"/>
+          <w:sz w:val="21"/>
+          <w:szCs w:val="21"/>
+        </w:rPr>
+        <w:t xml:space="preserve"> melhor eficiência nas vendas e no gerenciamento do negócio, permitido maior precisão nas tomadas de decisões.</w:t>
       </w:r>
     </w:p>
     <w:p>
@@ -717,7 +760,18 @@
                 <w:sz w:val="21"/>
                 <w:szCs w:val="21"/>
               </w:rPr>
-              <w:t>Alto custo na informatização para os pequenos empresários</w:t>
+              <w:t xml:space="preserve">Alto custo na informatização para os pequenos </w:t>
+            </w:r>
+            <w:r>
+              <w:rPr>
+                <w:rFonts w:ascii="Arial" w:eastAsia="Arial" w:hAnsi="Arial" w:cs="Arial"/>
+                <w:i/>
+                <w:iCs/>
+                <w:color w:val="707070"/>
+                <w:sz w:val="21"/>
+                <w:szCs w:val="21"/>
+              </w:rPr>
+              <w:t>negócios</w:t>
             </w:r>
           </w:p>
         </w:tc>
@@ -765,7 +819,29 @@
                 <w:sz w:val="21"/>
                 <w:szCs w:val="21"/>
               </w:rPr>
-              <w:t>Diretamente os empresários que sofre com a falta de controle nas vendas e gasta muita mão de obra.</w:t>
+              <w:t>Diretamente os empresários que sofre com a falt</w:t>
+            </w:r>
+            <w:r>
+              <w:rPr>
+                <w:rFonts w:ascii="Arial" w:eastAsia="Arial" w:hAnsi="Arial" w:cs="Arial"/>
+                <w:i/>
+                <w:iCs/>
+                <w:color w:val="707070"/>
+                <w:sz w:val="21"/>
+                <w:szCs w:val="21"/>
+              </w:rPr>
+              <w:t xml:space="preserve">a de controle nas vendas </w:t>
+            </w:r>
+            <w:r>
+              <w:rPr>
+                <w:rFonts w:ascii="Arial" w:eastAsia="Arial" w:hAnsi="Arial" w:cs="Arial"/>
+                <w:i/>
+                <w:iCs/>
+                <w:color w:val="707070"/>
+                <w:sz w:val="21"/>
+                <w:szCs w:val="21"/>
+              </w:rPr>
+              <w:t>e com a falta do gerenciamento do negócio.</w:t>
             </w:r>
           </w:p>
         </w:tc>
@@ -813,7 +889,18 @@
                 <w:sz w:val="21"/>
                 <w:szCs w:val="21"/>
               </w:rPr>
-              <w:t>Informatizar com baixo custo beneficio.</w:t>
+              <w:t>Informatização com baixo custo de manutenção e uma ferramenta que venha integrar todos os processo</w:t>
+            </w:r>
+            <w:r>
+              <w:rPr>
+                <w:rFonts w:ascii="Arial" w:eastAsia="Arial" w:hAnsi="Arial" w:cs="Arial"/>
+                <w:i/>
+                <w:iCs/>
+                <w:color w:val="707070"/>
+                <w:sz w:val="21"/>
+                <w:szCs w:val="21"/>
+              </w:rPr>
+              <w:t>s.</w:t>
             </w:r>
           </w:p>
         </w:tc>
@@ -821,35 +908,36 @@
     </w:tbl>
     <w:p>
       <w:pPr>
-        <w:pStyle w:val="Ttulo4"/>
-      </w:pPr>
-      <w:r>
+        <w:pStyle w:val="Ttulo3"/>
         <w:rPr>
           <w:rFonts w:ascii="Arial" w:eastAsia="Arial" w:hAnsi="Arial" w:cs="Arial"/>
           <w:color w:val="000000" w:themeColor="text1"/>
-          <w:sz w:val="21"/>
-          <w:szCs w:val="21"/>
-        </w:rPr>
-        <w:t>Processo Sugerido</w:t>
-      </w:r>
-    </w:p>
-    <w:p>
-      <w:pPr>
-        <w:pStyle w:val="Ttulo5"/>
-      </w:pPr>
-      <w:r>
+        </w:rPr>
+      </w:pPr>
+    </w:p>
+    <w:p>
+      <w:pPr>
+        <w:pStyle w:val="Ttulo3"/>
         <w:rPr>
           <w:rFonts w:ascii="Arial" w:eastAsia="Arial" w:hAnsi="Arial" w:cs="Arial"/>
           <w:color w:val="000000" w:themeColor="text1"/>
-          <w:sz w:val="21"/>
-          <w:szCs w:val="21"/>
-        </w:rPr>
-        <w:t>Descrição dos Processos Sugeridos</w:t>
-      </w:r>
-    </w:p>
-    <w:p>
-      <w:pPr>
-        <w:pStyle w:val="Ttulo5"/>
+        </w:rPr>
+      </w:pPr>
+      <w:r>
+        <w:rPr>
+          <w:rFonts w:ascii="Arial" w:eastAsia="Arial" w:hAnsi="Arial" w:cs="Arial"/>
+          <w:color w:val="000000" w:themeColor="text1"/>
+        </w:rPr>
+        <w:t>Tecnologias Utilizada</w:t>
+      </w:r>
+    </w:p>
+    <w:p>
+      <w:pPr>
+        <w:pStyle w:val="PargrafodaLista"/>
+        <w:numPr>
+          <w:ilvl w:val="0"/>
+          <w:numId w:val="11"/>
+        </w:numPr>
       </w:pPr>
       <w:r>
         <w:rPr>
@@ -859,26 +947,9 @@
           <w:color w:val="707070"/>
           <w:sz w:val="21"/>
           <w:szCs w:val="21"/>
-          <w:lang w:val="en-US"/>
-        </w:rPr>
-        <w:t>Sugestão dos  Stakholder é que os sistema tem que ser rápido intuitivo e com bastante eficiência.</w:t>
-      </w:r>
-    </w:p>
-    <w:p>
-      <w:pPr>
-        <w:pStyle w:val="Ttulo5"/>
-      </w:pPr>
-      <w:r>
-        <w:rPr>
-          <w:rFonts w:ascii="Arial" w:eastAsia="Arial" w:hAnsi="Arial" w:cs="Arial"/>
-          <w:color w:val="000000" w:themeColor="text1"/>
-          <w:sz w:val="21"/>
-          <w:szCs w:val="21"/>
-        </w:rPr>
-        <w:t>Benefícios (Valor Agregado)</w:t>
-      </w:r>
-    </w:p>
-    <w:p>
+        </w:rPr>
+        <w:t>Linguagem de Desenvolvimento: Java</w:t>
+      </w:r>
       <w:r>
         <w:rPr>
           <w:rFonts w:ascii="Arial" w:eastAsia="Arial" w:hAnsi="Arial" w:cs="Arial"/>
@@ -887,24 +958,18 @@
           <w:color w:val="707070"/>
           <w:sz w:val="21"/>
           <w:szCs w:val="21"/>
-          <w:lang w:val="en-US"/>
-        </w:rPr>
-        <w:t>Esta seção descreve os benefícios identificados pelo cliente com a implementação solicitada, como Ganho de Qualidade, Performance, Redução de Custos etc</w:t>
-      </w:r>
-    </w:p>
-    <w:p>
-      <w:pPr>
-        <w:pStyle w:val="Ttulo3"/>
-      </w:pPr>
-      <w:r>
-        <w:rPr>
-          <w:rFonts w:ascii="Arial" w:eastAsia="Arial" w:hAnsi="Arial" w:cs="Arial"/>
-          <w:color w:val="000000" w:themeColor="text1"/>
-        </w:rPr>
-        <w:t xml:space="preserve">Escopo Negativo </w:t>
-      </w:r>
-    </w:p>
-    <w:p>
+        </w:rPr>
+        <w:t>.</w:t>
+      </w:r>
+    </w:p>
+    <w:p>
+      <w:pPr>
+        <w:pStyle w:val="PargrafodaLista"/>
+        <w:numPr>
+          <w:ilvl w:val="0"/>
+          <w:numId w:val="11"/>
+        </w:numPr>
+      </w:pPr>
       <w:r>
         <w:rPr>
           <w:rFonts w:ascii="Arial" w:eastAsia="Arial" w:hAnsi="Arial" w:cs="Arial"/>
@@ -913,35 +978,10 @@
           <w:color w:val="707070"/>
           <w:sz w:val="21"/>
           <w:szCs w:val="21"/>
-          <w:lang w:val="en-US"/>
-        </w:rPr>
-        <w:t>Esta seção descreve os aspectos e funções que não fazem parte deste pedido.</w:t>
-      </w:r>
-      <w:r>
-        <w:rPr>
-          <w:rFonts w:ascii="Arial" w:eastAsia="Arial" w:hAnsi="Arial" w:cs="Arial"/>
-          <w:color w:val="000000" w:themeColor="text1"/>
-          <w:sz w:val="21"/>
-          <w:szCs w:val="21"/>
-          <w:lang w:val="en-US"/>
-        </w:rPr>
-        <w:t xml:space="preserve"> </w:t>
-      </w:r>
-    </w:p>
-    <w:p>
-      <w:pPr>
-        <w:pStyle w:val="Ttulo3"/>
-      </w:pPr>
-      <w:r>
-        <w:rPr>
-          <w:rFonts w:ascii="Arial" w:eastAsia="Arial" w:hAnsi="Arial" w:cs="Arial"/>
-          <w:color w:val="000000" w:themeColor="text1"/>
-        </w:rPr>
-        <w:lastRenderedPageBreak/>
-        <w:t xml:space="preserve">Premissas e Restrições </w:t>
-      </w:r>
-    </w:p>
-    <w:p>
+        </w:rPr>
+        <w:t xml:space="preserve">Frameworks: </w:t>
+      </w:r>
+      <w:proofErr w:type="spellStart"/>
       <w:r>
         <w:rPr>
           <w:rFonts w:ascii="Arial" w:eastAsia="Arial" w:hAnsi="Arial" w:cs="Arial"/>
@@ -950,10 +990,10 @@
           <w:color w:val="707070"/>
           <w:sz w:val="21"/>
           <w:szCs w:val="21"/>
-          <w:lang w:val="en-US"/>
-        </w:rPr>
-        <w:t>Apresentar uma lista das principais  premissas e restrições do projeto como limite orçamentário, limite de tempo, restrições de pessoal etc</w:t>
-      </w:r>
+        </w:rPr>
+        <w:t>Hibernate</w:t>
+      </w:r>
+      <w:proofErr w:type="spellEnd"/>
       <w:r>
         <w:rPr>
           <w:rFonts w:ascii="Arial" w:eastAsia="Arial" w:hAnsi="Arial" w:cs="Arial"/>
@@ -962,13 +1002,219 @@
           <w:color w:val="707070"/>
           <w:sz w:val="21"/>
           <w:szCs w:val="21"/>
-          <w:lang w:val="en-US"/>
+        </w:rPr>
+        <w:t xml:space="preserve"> e </w:t>
+      </w:r>
+      <w:proofErr w:type="spellStart"/>
+      <w:r>
+        <w:rPr>
+          <w:rFonts w:ascii="Arial" w:eastAsia="Arial" w:hAnsi="Arial" w:cs="Arial"/>
+          <w:i/>
+          <w:iCs/>
+          <w:color w:val="707070"/>
+          <w:sz w:val="21"/>
+          <w:szCs w:val="21"/>
+        </w:rPr>
+        <w:t>PrimeFaces</w:t>
+      </w:r>
+      <w:proofErr w:type="spellEnd"/>
+      <w:r>
+        <w:rPr>
+          <w:rFonts w:ascii="Arial" w:eastAsia="Arial" w:hAnsi="Arial" w:cs="Arial"/>
+          <w:i/>
+          <w:iCs/>
+          <w:color w:val="707070"/>
+          <w:sz w:val="21"/>
+          <w:szCs w:val="21"/>
         </w:rPr>
         <w:t>.</w:t>
       </w:r>
     </w:p>
     <w:p>
       <w:pPr>
+        <w:pStyle w:val="PargrafodaLista"/>
+        <w:numPr>
+          <w:ilvl w:val="0"/>
+          <w:numId w:val="11"/>
+        </w:numPr>
+      </w:pPr>
+      <w:r>
+        <w:rPr>
+          <w:rFonts w:ascii="Arial" w:eastAsia="Arial" w:hAnsi="Arial" w:cs="Arial"/>
+          <w:i/>
+          <w:iCs/>
+          <w:color w:val="707070"/>
+          <w:sz w:val="21"/>
+          <w:szCs w:val="21"/>
+        </w:rPr>
+        <w:t xml:space="preserve">Banco de dados: </w:t>
+      </w:r>
+      <w:proofErr w:type="spellStart"/>
+      <w:r>
+        <w:rPr>
+          <w:rFonts w:ascii="Arial" w:eastAsia="Arial" w:hAnsi="Arial" w:cs="Arial"/>
+          <w:i/>
+          <w:iCs/>
+          <w:color w:val="707070"/>
+          <w:sz w:val="21"/>
+          <w:szCs w:val="21"/>
+        </w:rPr>
+        <w:t>MySql</w:t>
+      </w:r>
+      <w:proofErr w:type="spellEnd"/>
+      <w:r>
+        <w:rPr>
+          <w:rFonts w:ascii="Arial" w:eastAsia="Arial" w:hAnsi="Arial" w:cs="Arial"/>
+          <w:i/>
+          <w:iCs/>
+          <w:color w:val="707070"/>
+          <w:sz w:val="21"/>
+          <w:szCs w:val="21"/>
+        </w:rPr>
+        <w:t xml:space="preserve"> v5.07.25</w:t>
+      </w:r>
+      <w:r>
+        <w:rPr>
+          <w:rFonts w:ascii="Arial" w:eastAsia="Arial" w:hAnsi="Arial" w:cs="Arial"/>
+          <w:i/>
+          <w:iCs/>
+          <w:color w:val="707070"/>
+          <w:sz w:val="21"/>
+          <w:szCs w:val="21"/>
+        </w:rPr>
+        <w:t>.</w:t>
+      </w:r>
+    </w:p>
+    <w:p>
+      <w:pPr>
+        <w:pStyle w:val="PargrafodaLista"/>
+        <w:numPr>
+          <w:ilvl w:val="0"/>
+          <w:numId w:val="11"/>
+        </w:numPr>
+      </w:pPr>
+      <w:r>
+        <w:rPr>
+          <w:rFonts w:ascii="Arial" w:eastAsia="Arial" w:hAnsi="Arial" w:cs="Arial"/>
+          <w:i/>
+          <w:iCs/>
+          <w:color w:val="707070"/>
+          <w:sz w:val="21"/>
+          <w:szCs w:val="21"/>
+        </w:rPr>
+        <w:t xml:space="preserve">Servidor da aplicação: </w:t>
+      </w:r>
+      <w:proofErr w:type="spellStart"/>
+      <w:r>
+        <w:rPr>
+          <w:rFonts w:ascii="Arial" w:eastAsia="Arial" w:hAnsi="Arial" w:cs="Arial"/>
+          <w:i/>
+          <w:iCs/>
+          <w:color w:val="707070"/>
+          <w:sz w:val="21"/>
+          <w:szCs w:val="21"/>
+        </w:rPr>
+        <w:t>Tomcat</w:t>
+      </w:r>
+      <w:proofErr w:type="spellEnd"/>
+      <w:r>
+        <w:rPr>
+          <w:rFonts w:ascii="Arial" w:eastAsia="Arial" w:hAnsi="Arial" w:cs="Arial"/>
+          <w:i/>
+          <w:iCs/>
+          <w:color w:val="707070"/>
+          <w:sz w:val="21"/>
+          <w:szCs w:val="21"/>
+        </w:rPr>
+        <w:t xml:space="preserve"> </w:t>
+      </w:r>
+      <w:r>
+        <w:rPr>
+          <w:rFonts w:ascii="Arial" w:eastAsia="Arial" w:hAnsi="Arial" w:cs="Arial"/>
+          <w:i/>
+          <w:iCs/>
+          <w:color w:val="707070"/>
+          <w:sz w:val="21"/>
+          <w:szCs w:val="21"/>
+        </w:rPr>
+        <w:t>v</w:t>
+      </w:r>
+      <w:r>
+        <w:rPr>
+          <w:rFonts w:ascii="Arial" w:eastAsia="Arial" w:hAnsi="Arial" w:cs="Arial"/>
+          <w:i/>
+          <w:iCs/>
+          <w:color w:val="707070"/>
+          <w:sz w:val="21"/>
+          <w:szCs w:val="21"/>
+        </w:rPr>
+        <w:t>9.0</w:t>
+      </w:r>
+    </w:p>
+    <w:p>
+      <w:pPr>
+        <w:pStyle w:val="PargrafodaLista"/>
+        <w:numPr>
+          <w:ilvl w:val="0"/>
+          <w:numId w:val="11"/>
+        </w:numPr>
+      </w:pPr>
+      <w:r>
+        <w:rPr>
+          <w:rFonts w:ascii="Arial" w:eastAsia="Arial" w:hAnsi="Arial" w:cs="Arial"/>
+          <w:i/>
+          <w:iCs/>
+          <w:color w:val="707070"/>
+          <w:sz w:val="21"/>
+          <w:szCs w:val="21"/>
+        </w:rPr>
+        <w:t xml:space="preserve">Plataforma do Sistema: </w:t>
+      </w:r>
+      <w:r>
+        <w:rPr>
+          <w:rFonts w:ascii="Arial" w:eastAsia="Arial" w:hAnsi="Arial" w:cs="Arial"/>
+          <w:i/>
+          <w:iCs/>
+          <w:color w:val="707070"/>
+          <w:sz w:val="21"/>
+          <w:szCs w:val="21"/>
+        </w:rPr>
+        <w:t>Web</w:t>
+      </w:r>
+      <w:r>
+        <w:rPr>
+          <w:rFonts w:ascii="Arial" w:eastAsia="Arial" w:hAnsi="Arial" w:cs="Arial"/>
+          <w:i/>
+          <w:iCs/>
+          <w:color w:val="707070"/>
+          <w:sz w:val="21"/>
+          <w:szCs w:val="21"/>
+        </w:rPr>
+        <w:t>.</w:t>
+      </w:r>
+    </w:p>
+    <w:p>
+      <w:pPr>
+        <w:pStyle w:val="PargrafodaLista"/>
+        <w:numPr>
+          <w:ilvl w:val="0"/>
+          <w:numId w:val="11"/>
+        </w:numPr>
+      </w:pPr>
+      <w:r>
+        <w:rPr>
+          <w:rFonts w:ascii="Arial" w:eastAsia="Arial" w:hAnsi="Arial" w:cs="Arial"/>
+          <w:i/>
+          <w:iCs/>
+          <w:color w:val="707070"/>
+          <w:sz w:val="21"/>
+          <w:szCs w:val="21"/>
+        </w:rPr>
+        <w:t>Ferramenta de Versionamento: GitHub.</w:t>
+      </w:r>
+    </w:p>
+    <w:p>
+      <w:pPr>
         <w:pStyle w:val="Ttulo3"/>
         <w:rPr>
           <w:rFonts w:ascii="Arial" w:eastAsia="Arial" w:hAnsi="Arial" w:cs="Arial"/>
@@ -980,10 +1226,15 @@
           <w:rFonts w:ascii="Arial" w:eastAsia="Arial" w:hAnsi="Arial" w:cs="Arial"/>
           <w:color w:val="000000" w:themeColor="text1"/>
         </w:rPr>
+        <w:lastRenderedPageBreak/>
         <w:t>Requisitos Funcionais</w:t>
       </w:r>
     </w:p>
-    <w:p/>
+    <w:p>
+      <w:pPr>
+        <w:pStyle w:val="SemEspaamento"/>
+      </w:pPr>
+    </w:p>
     <w:p>
       <w:pPr>
         <w:pStyle w:val="PargrafodaLista"/>
@@ -1009,7 +1260,6 @@
           <w:color w:val="808080" w:themeColor="background1" w:themeShade="80"/>
           <w:sz w:val="21"/>
           <w:szCs w:val="21"/>
-          <w:lang w:val="en-US"/>
         </w:rPr>
         <w:t>RF001</w:t>
       </w:r>
@@ -1027,7 +1277,6 @@
           <w:color w:val="808080" w:themeColor="background1" w:themeShade="80"/>
           <w:sz w:val="21"/>
           <w:szCs w:val="21"/>
-          <w:lang w:val="en-US"/>
         </w:rPr>
         <w:t>Gerenciar Pessoas</w:t>
       </w:r>
@@ -1053,7 +1302,19 @@
         <w:rPr>
           <w:color w:val="808080" w:themeColor="background1" w:themeShade="80"/>
         </w:rPr>
-        <w:t xml:space="preserve"> o cadastro de pessoas.</w:t>
+        <w:t xml:space="preserve"> </w:t>
+      </w:r>
+      <w:r>
+        <w:rPr>
+          <w:color w:val="808080" w:themeColor="background1" w:themeShade="80"/>
+        </w:rPr>
+        <w:t xml:space="preserve">incluir, alterar, consultar e excluir </w:t>
+      </w:r>
+      <w:r>
+        <w:rPr>
+          <w:color w:val="808080" w:themeColor="background1" w:themeShade="80"/>
+        </w:rPr>
+        <w:t>o cadastro de pessoas.</w:t>
       </w:r>
     </w:p>
     <w:p>
@@ -1084,28 +1345,21 @@
           <w:i/>
           <w:color w:val="808080" w:themeColor="background1" w:themeShade="80"/>
         </w:rPr>
-        <w:t>I</w:t>
-      </w:r>
-      <w:r>
-        <w:rPr>
-          <w:i/>
-          <w:color w:val="808080" w:themeColor="background1" w:themeShade="80"/>
-        </w:rPr>
-        <w:t>n</w:t>
-      </w:r>
-      <w:r>
-        <w:rPr>
-          <w:i/>
-          <w:color w:val="808080" w:themeColor="background1" w:themeShade="80"/>
-        </w:rPr>
-        <w:t>í</w:t>
-      </w:r>
-      <w:r>
-        <w:rPr>
-          <w:i/>
-          <w:color w:val="808080" w:themeColor="background1" w:themeShade="80"/>
-        </w:rPr>
-        <w:t>cio</w:t>
+        <w:t xml:space="preserve">Início </w:t>
+      </w:r>
+      <w:r>
+        <w:rPr>
+          <w:i/>
+          <w:color w:val="808080" w:themeColor="background1" w:themeShade="80"/>
+        </w:rPr>
+        <w:t>/</w:t>
+      </w:r>
+      <w:r>
+        <w:rPr>
+          <w:i/>
+          <w:color w:val="808080" w:themeColor="background1" w:themeShade="80"/>
+        </w:rPr>
+        <w:t xml:space="preserve"> Menu Gente e Gestão</w:t>
       </w:r>
       <w:r>
         <w:rPr>
@@ -1119,35 +1373,7 @@
           <w:i/>
           <w:color w:val="808080" w:themeColor="background1" w:themeShade="80"/>
         </w:rPr>
-        <w:t>/</w:t>
-      </w:r>
-      <w:r>
-        <w:rPr>
-          <w:i/>
-          <w:color w:val="808080" w:themeColor="background1" w:themeShade="80"/>
-        </w:rPr>
-        <w:t xml:space="preserve"> Menu Gente e Gestão</w:t>
-      </w:r>
-      <w:r>
-        <w:rPr>
-          <w:i/>
-          <w:color w:val="808080" w:themeColor="background1" w:themeShade="80"/>
-        </w:rPr>
-        <w:t xml:space="preserve"> </w:t>
-      </w:r>
-      <w:r>
-        <w:rPr>
-          <w:i/>
-          <w:color w:val="808080" w:themeColor="background1" w:themeShade="80"/>
-        </w:rPr>
-        <w:t xml:space="preserve">/ </w:t>
-      </w:r>
-      <w:r>
-        <w:rPr>
-          <w:i/>
-          <w:color w:val="808080" w:themeColor="background1" w:themeShade="80"/>
-        </w:rPr>
-        <w:t>Cadastro</w:t>
+        <w:t>/ Cadastro</w:t>
       </w:r>
       <w:r>
         <w:rPr>
@@ -1273,21 +1499,7 @@
           <w:i/>
           <w:color w:val="808080" w:themeColor="background1" w:themeShade="80"/>
         </w:rPr>
-        <w:t>I</w:t>
-      </w:r>
-      <w:r>
-        <w:rPr>
-          <w:i/>
-          <w:color w:val="808080" w:themeColor="background1" w:themeShade="80"/>
-        </w:rPr>
-        <w:t>n</w:t>
-      </w:r>
-      <w:r>
-        <w:rPr>
-          <w:i/>
-          <w:color w:val="808080" w:themeColor="background1" w:themeShade="80"/>
-        </w:rPr>
-        <w:t>í</w:t>
+        <w:t>Iní</w:t>
       </w:r>
       <w:r>
         <w:rPr>
@@ -1343,6 +1555,7 @@
         </w:rPr>
         <w:t>[RF003</w:t>
       </w:r>
+      <w:proofErr w:type="gramStart"/>
       <w:r>
         <w:rPr>
           <w:color w:val="808080" w:themeColor="background1" w:themeShade="80"/>
@@ -1355,6 +1568,7 @@
         </w:rPr>
         <w:t>Gerenciar</w:t>
       </w:r>
+      <w:proofErr w:type="gramEnd"/>
       <w:r>
         <w:rPr>
           <w:color w:val="808080" w:themeColor="background1" w:themeShade="80"/>
@@ -1445,21 +1659,7 @@
           <w:i/>
           <w:color w:val="808080" w:themeColor="background1" w:themeShade="80"/>
         </w:rPr>
-        <w:t>I</w:t>
-      </w:r>
-      <w:r>
-        <w:rPr>
-          <w:i/>
-          <w:color w:val="808080" w:themeColor="background1" w:themeShade="80"/>
-        </w:rPr>
-        <w:t>n</w:t>
-      </w:r>
-      <w:r>
-        <w:rPr>
-          <w:i/>
-          <w:color w:val="808080" w:themeColor="background1" w:themeShade="80"/>
-        </w:rPr>
-        <w:t>í</w:t>
+        <w:t>Iní</w:t>
       </w:r>
       <w:r>
         <w:rPr>
@@ -1568,7 +1768,19 @@
         <w:rPr>
           <w:color w:val="808080" w:themeColor="background1" w:themeShade="80"/>
         </w:rPr>
-        <w:t>escrição: O sistema permiti o cadastro de</w:t>
+        <w:t xml:space="preserve">escrição: O sistema permiti </w:t>
+      </w:r>
+      <w:r>
+        <w:rPr>
+          <w:color w:val="808080" w:themeColor="background1" w:themeShade="80"/>
+        </w:rPr>
+        <w:t xml:space="preserve">incluir, alterar, consultar e excluir </w:t>
+      </w:r>
+      <w:r>
+        <w:rPr>
+          <w:color w:val="808080" w:themeColor="background1" w:themeShade="80"/>
+        </w:rPr>
+        <w:t>o cadastro de</w:t>
       </w:r>
       <w:r>
         <w:rPr>
@@ -1705,7 +1917,33 @@
         <w:rPr>
           <w:color w:val="808080" w:themeColor="background1" w:themeShade="80"/>
         </w:rPr>
-        <w:t>cadastrar o produto.</w:t>
+        <w:t xml:space="preserve">incluir, alterar, consultar e </w:t>
+      </w:r>
+      <w:proofErr w:type="gramStart"/>
+      <w:r>
+        <w:rPr>
+          <w:color w:val="808080" w:themeColor="background1" w:themeShade="80"/>
+        </w:rPr>
+        <w:t xml:space="preserve">excluir </w:t>
+      </w:r>
+      <w:r>
+        <w:rPr>
+          <w:color w:val="808080" w:themeColor="background1" w:themeShade="80"/>
+        </w:rPr>
+        <w:t xml:space="preserve"> </w:t>
+      </w:r>
+      <w:r>
+        <w:rPr>
+          <w:color w:val="808080" w:themeColor="background1" w:themeShade="80"/>
+        </w:rPr>
+        <w:t>cadastrar</w:t>
+      </w:r>
+      <w:proofErr w:type="gramEnd"/>
+      <w:r>
+        <w:rPr>
+          <w:color w:val="808080" w:themeColor="background1" w:themeShade="80"/>
+        </w:rPr>
+        <w:t xml:space="preserve"> o produto.</w:t>
       </w:r>
     </w:p>
     <w:p>
@@ -1814,7 +2052,31 @@
         <w:rPr>
           <w:color w:val="808080" w:themeColor="background1" w:themeShade="80"/>
         </w:rPr>
-        <w:t>Descrição: o sistema deve ter um menu separado para cadastrar cidades.</w:t>
+        <w:t xml:space="preserve">Descrição: o sistema </w:t>
+      </w:r>
+      <w:r>
+        <w:rPr>
+          <w:color w:val="808080" w:themeColor="background1" w:themeShade="80"/>
+        </w:rPr>
+        <w:t xml:space="preserve">permiti </w:t>
+      </w:r>
+      <w:r>
+        <w:rPr>
+          <w:color w:val="808080" w:themeColor="background1" w:themeShade="80"/>
+        </w:rPr>
+        <w:t xml:space="preserve">incluir, alterar, consultar e excluir </w:t>
+      </w:r>
+      <w:r>
+        <w:rPr>
+          <w:color w:val="808080" w:themeColor="background1" w:themeShade="80"/>
+        </w:rPr>
+        <w:t xml:space="preserve">o </w:t>
+      </w:r>
+      <w:r>
+        <w:rPr>
+          <w:color w:val="808080" w:themeColor="background1" w:themeShade="80"/>
+        </w:rPr>
+        <w:t>cadastrar cidades.</w:t>
       </w:r>
     </w:p>
     <w:p>
@@ -1902,7 +2164,37 @@
         <w:rPr>
           <w:color w:val="808080" w:themeColor="background1" w:themeShade="80"/>
         </w:rPr>
-        <w:t>Descrição: o Sistema deve ter um menu separado para cadastro dos estados.</w:t>
+        <w:t>Descrição: o s</w:t>
+      </w:r>
+      <w:r>
+        <w:rPr>
+          <w:color w:val="808080" w:themeColor="background1" w:themeShade="80"/>
+        </w:rPr>
+        <w:t xml:space="preserve">istema </w:t>
+      </w:r>
+      <w:r>
+        <w:rPr>
+          <w:color w:val="808080" w:themeColor="background1" w:themeShade="80"/>
+        </w:rPr>
+        <w:t xml:space="preserve">permiti </w:t>
+      </w:r>
+      <w:r>
+        <w:rPr>
+          <w:color w:val="808080" w:themeColor="background1" w:themeShade="80"/>
+        </w:rPr>
+        <w:t xml:space="preserve">incluir, alterar, consultar e excluir </w:t>
+      </w:r>
+      <w:r>
+        <w:rPr>
+          <w:color w:val="808080" w:themeColor="background1" w:themeShade="80"/>
+        </w:rPr>
+        <w:t xml:space="preserve">o </w:t>
+      </w:r>
+      <w:r>
+        <w:rPr>
+          <w:color w:val="808080" w:themeColor="background1" w:themeShade="80"/>
+        </w:rPr>
+        <w:t>cadastro dos estados.</w:t>
       </w:r>
     </w:p>
     <w:p>
@@ -1963,6 +2255,7 @@
         </w:rPr>
         <w:t>[RF008</w:t>
       </w:r>
+      <w:proofErr w:type="gramStart"/>
       <w:r>
         <w:rPr>
           <w:color w:val="808080" w:themeColor="background1" w:themeShade="80"/>
@@ -1979,7 +2272,14 @@
         <w:rPr>
           <w:color w:val="808080" w:themeColor="background1" w:themeShade="80"/>
         </w:rPr>
-        <w:t xml:space="preserve">nciar </w:t>
+        <w:t>nciar</w:t>
+      </w:r>
+      <w:proofErr w:type="gramEnd"/>
+      <w:r>
+        <w:rPr>
+          <w:color w:val="808080" w:themeColor="background1" w:themeShade="80"/>
+        </w:rPr>
+        <w:t xml:space="preserve"> </w:t>
       </w:r>
       <w:r>
         <w:rPr>
@@ -2070,6 +2370,32 @@
     <w:p>
       <w:pPr>
         <w:pStyle w:val="PargrafodaLista"/>
+        <w:rPr>
+          <w:i/>
+          <w:color w:val="808080" w:themeColor="background1" w:themeShade="80"/>
+        </w:rPr>
+      </w:pPr>
+    </w:p>
+    <w:p>
+      <w:pPr>
+        <w:pStyle w:val="PargrafodaLista"/>
+        <w:rPr>
+          <w:i/>
+          <w:color w:val="808080" w:themeColor="background1" w:themeShade="80"/>
+        </w:rPr>
+      </w:pPr>
+    </w:p>
+    <w:p>
+      <w:pPr>
+        <w:pStyle w:val="PargrafodaLista"/>
+        <w:rPr>
+          <w:color w:val="808080" w:themeColor="background1" w:themeShade="80"/>
+        </w:rPr>
+      </w:pPr>
+    </w:p>
+    <w:p>
+      <w:pPr>
+        <w:pStyle w:val="PargrafodaLista"/>
         <w:ind w:left="1440"/>
         <w:rPr>
           <w:color w:val="808080" w:themeColor="background1" w:themeShade="80"/>
@@ -2091,6 +2417,7 @@
         <w:rPr>
           <w:color w:val="808080" w:themeColor="background1" w:themeShade="80"/>
         </w:rPr>
+        <w:lastRenderedPageBreak/>
         <w:t>[RF009</w:t>
       </w:r>
       <w:r>
@@ -2103,7 +2430,13 @@
         <w:rPr>
           <w:color w:val="808080" w:themeColor="background1" w:themeShade="80"/>
         </w:rPr>
-        <w:t xml:space="preserve">O Sistema </w:t>
+        <w:t>O s</w:t>
+      </w:r>
+      <w:r>
+        <w:rPr>
+          <w:color w:val="808080" w:themeColor="background1" w:themeShade="80"/>
+        </w:rPr>
+        <w:t xml:space="preserve">istema </w:t>
       </w:r>
       <w:r>
         <w:rPr>
@@ -2127,7 +2460,13 @@
         <w:rPr>
           <w:color w:val="808080" w:themeColor="background1" w:themeShade="80"/>
         </w:rPr>
-        <w:t>desconto na venda</w:t>
+        <w:t>desconto no pedido de</w:t>
+      </w:r>
+      <w:r>
+        <w:rPr>
+          <w:color w:val="808080" w:themeColor="background1" w:themeShade="80"/>
+        </w:rPr>
+        <w:t xml:space="preserve"> venda</w:t>
       </w:r>
       <w:r>
         <w:rPr>
@@ -2206,6 +2545,15 @@
     <w:p>
       <w:pPr>
         <w:pStyle w:val="PargrafodaLista"/>
+        <w:ind w:left="1440"/>
+        <w:rPr>
+          <w:color w:val="808080" w:themeColor="background1" w:themeShade="80"/>
+        </w:rPr>
+      </w:pPr>
+    </w:p>
+    <w:p>
+      <w:pPr>
+        <w:pStyle w:val="PargrafodaLista"/>
         <w:numPr>
           <w:ilvl w:val="0"/>
           <w:numId w:val="1"/>
@@ -2218,7 +2566,6 @@
         <w:rPr>
           <w:color w:val="808080" w:themeColor="background1" w:themeShade="80"/>
         </w:rPr>
-        <w:lastRenderedPageBreak/>
         <w:t xml:space="preserve"> </w:t>
       </w:r>
       <w:r>
@@ -2243,7 +2590,13 @@
         <w:rPr>
           <w:color w:val="808080" w:themeColor="background1" w:themeShade="80"/>
         </w:rPr>
-        <w:t xml:space="preserve">O Sistema permiti a </w:t>
+        <w:t>O s</w:t>
+      </w:r>
+      <w:r>
+        <w:rPr>
+          <w:color w:val="808080" w:themeColor="background1" w:themeShade="80"/>
+        </w:rPr>
+        <w:t xml:space="preserve">istema permiti a </w:t>
       </w:r>
       <w:r>
         <w:rPr>
@@ -2380,7 +2733,13 @@
         <w:rPr>
           <w:color w:val="808080" w:themeColor="background1" w:themeShade="80"/>
         </w:rPr>
-        <w:t xml:space="preserve">O Sistema </w:t>
+        <w:t>O s</w:t>
+      </w:r>
+      <w:r>
+        <w:rPr>
+          <w:color w:val="808080" w:themeColor="background1" w:themeShade="80"/>
+        </w:rPr>
+        <w:t xml:space="preserve">istema </w:t>
       </w:r>
       <w:r>
         <w:rPr>
@@ -2546,7 +2905,13 @@
         <w:rPr>
           <w:color w:val="808080" w:themeColor="background1" w:themeShade="80"/>
         </w:rPr>
-        <w:t>Descrição: O sistema deve armazenar todo</w:t>
+        <w:t>Descrição: O sistema armazena</w:t>
+      </w:r>
+      <w:r>
+        <w:rPr>
+          <w:color w:val="808080" w:themeColor="background1" w:themeShade="80"/>
+        </w:rPr>
+        <w:t xml:space="preserve"> todo</w:t>
       </w:r>
       <w:r>
         <w:rPr>
@@ -2694,7 +3059,25 @@
         <w:rPr>
           <w:color w:val="808080" w:themeColor="background1" w:themeShade="80"/>
         </w:rPr>
-        <w:t>Descrição: O sistema deve disponibilizar um menu para realizar saques no sistema financeiro.</w:t>
+        <w:t>Descrição: O sistema realiza</w:t>
+      </w:r>
+      <w:r>
+        <w:rPr>
+          <w:color w:val="808080" w:themeColor="background1" w:themeShade="80"/>
+        </w:rPr>
+        <w:t xml:space="preserve"> sa</w:t>
+      </w:r>
+      <w:r>
+        <w:rPr>
+          <w:color w:val="808080" w:themeColor="background1" w:themeShade="80"/>
+        </w:rPr>
+        <w:t xml:space="preserve">ngria no caixa </w:t>
+      </w:r>
+      <w:r>
+        <w:rPr>
+          <w:color w:val="808080" w:themeColor="background1" w:themeShade="80"/>
+        </w:rPr>
+        <w:t>no sistema financeiro.</w:t>
       </w:r>
     </w:p>
     <w:p>
@@ -2782,7 +3165,19 @@
         <w:rPr>
           <w:color w:val="808080" w:themeColor="background1" w:themeShade="80"/>
         </w:rPr>
-        <w:t>Descrição: O sistema tem a opção de vender os produtos.</w:t>
+        <w:t xml:space="preserve">Descrição: O sistema </w:t>
+      </w:r>
+      <w:r>
+        <w:rPr>
+          <w:color w:val="808080" w:themeColor="background1" w:themeShade="80"/>
+        </w:rPr>
+        <w:t xml:space="preserve">realiza vendas de </w:t>
+      </w:r>
+      <w:r>
+        <w:rPr>
+          <w:color w:val="808080" w:themeColor="background1" w:themeShade="80"/>
+        </w:rPr>
+        <w:t>produtos.</w:t>
       </w:r>
     </w:p>
     <w:p>
@@ -2813,6 +3208,57 @@
     <w:p>
       <w:pPr>
         <w:pStyle w:val="PargrafodaLista"/>
+        <w:ind w:left="1440"/>
+        <w:rPr>
+          <w:color w:val="808080" w:themeColor="background1" w:themeShade="80"/>
+        </w:rPr>
+      </w:pPr>
+    </w:p>
+    <w:p>
+      <w:pPr>
+        <w:pStyle w:val="PargrafodaLista"/>
+        <w:numPr>
+          <w:ilvl w:val="0"/>
+          <w:numId w:val="1"/>
+        </w:numPr>
+        <w:rPr>
+          <w:color w:val="808080" w:themeColor="background1" w:themeShade="80"/>
+        </w:rPr>
+      </w:pPr>
+      <w:r>
+        <w:rPr>
+          <w:color w:val="808080" w:themeColor="background1" w:themeShade="80"/>
+        </w:rPr>
+        <w:t>[</w:t>
+      </w:r>
+      <w:r>
+        <w:rPr>
+          <w:color w:val="808080" w:themeColor="background1" w:themeShade="80"/>
+        </w:rPr>
+        <w:t>RF015</w:t>
+      </w:r>
+      <w:r>
+        <w:rPr>
+          <w:color w:val="808080" w:themeColor="background1" w:themeShade="80"/>
+        </w:rPr>
+        <w:t xml:space="preserve">] </w:t>
+      </w:r>
+      <w:r>
+        <w:rPr>
+          <w:color w:val="808080" w:themeColor="background1" w:themeShade="80"/>
+        </w:rPr>
+        <w:t>Gerenciar o Crediário de</w:t>
+      </w:r>
+      <w:r>
+        <w:rPr>
+          <w:color w:val="808080" w:themeColor="background1" w:themeShade="80"/>
+        </w:rPr>
+        <w:t xml:space="preserve"> Vendas</w:t>
+      </w:r>
+    </w:p>
+    <w:p>
+      <w:pPr>
+        <w:pStyle w:val="PargrafodaLista"/>
         <w:numPr>
           <w:ilvl w:val="1"/>
           <w:numId w:val="1"/>
@@ -2821,6 +3267,64 @@
           <w:color w:val="808080" w:themeColor="background1" w:themeShade="80"/>
         </w:rPr>
       </w:pPr>
+      <w:r>
+        <w:rPr>
+          <w:color w:val="808080" w:themeColor="background1" w:themeShade="80"/>
+        </w:rPr>
+        <w:t xml:space="preserve">Descrição: O sistema </w:t>
+      </w:r>
+      <w:r>
+        <w:rPr>
+          <w:color w:val="808080" w:themeColor="background1" w:themeShade="80"/>
+        </w:rPr>
+        <w:t>gerencia</w:t>
+      </w:r>
+      <w:r>
+        <w:rPr>
+          <w:color w:val="808080" w:themeColor="background1" w:themeShade="80"/>
+        </w:rPr>
+        <w:t xml:space="preserve"> todo o fluxo de venda por crediário</w:t>
+      </w:r>
+      <w:r>
+        <w:rPr>
+          <w:color w:val="808080" w:themeColor="background1" w:themeShade="80"/>
+        </w:rPr>
+        <w:t>.</w:t>
+      </w:r>
+    </w:p>
+    <w:p>
+      <w:pPr>
+        <w:pStyle w:val="PargrafodaLista"/>
+        <w:numPr>
+          <w:ilvl w:val="1"/>
+          <w:numId w:val="1"/>
+        </w:numPr>
+        <w:rPr>
+          <w:color w:val="808080" w:themeColor="background1" w:themeShade="80"/>
+        </w:rPr>
+      </w:pPr>
+      <w:r>
+        <w:rPr>
+          <w:color w:val="808080" w:themeColor="background1" w:themeShade="80"/>
+        </w:rPr>
+        <w:t xml:space="preserve">Caminho: </w:t>
+      </w:r>
+      <w:r>
+        <w:rPr>
+          <w:i/>
+          <w:color w:val="808080" w:themeColor="background1" w:themeShade="80"/>
+        </w:rPr>
+        <w:t>Início / Vendas.</w:t>
+      </w:r>
+    </w:p>
+    <w:p>
+      <w:pPr>
+        <w:pStyle w:val="PargrafodaLista"/>
+        <w:ind w:left="1440"/>
+        <w:rPr>
+          <w:color w:val="808080" w:themeColor="background1" w:themeShade="80"/>
+        </w:rPr>
+      </w:pPr>
     </w:p>
     <w:p>
       <w:pPr>
@@ -2843,7 +3347,7 @@
         <w:rPr>
           <w:color w:val="808080" w:themeColor="background1" w:themeShade="80"/>
         </w:rPr>
-        <w:t>RF015</w:t>
+        <w:t>RF016</w:t>
       </w:r>
       <w:r>
         <w:rPr>
@@ -2855,13 +3359,25 @@
         <w:rPr>
           <w:color w:val="808080" w:themeColor="background1" w:themeShade="80"/>
         </w:rPr>
-        <w:t>Gerenciar o Crediário de</w:t>
-      </w:r>
-      <w:r>
-        <w:rPr>
-          <w:color w:val="808080" w:themeColor="background1" w:themeShade="80"/>
-        </w:rPr>
-        <w:t xml:space="preserve"> Vendas</w:t>
+        <w:t>O sistema emite r</w:t>
+      </w:r>
+      <w:r>
+        <w:rPr>
+          <w:color w:val="808080" w:themeColor="background1" w:themeShade="80"/>
+        </w:rPr>
+        <w:t>elatório</w:t>
+      </w:r>
+      <w:r>
+        <w:rPr>
+          <w:color w:val="808080" w:themeColor="background1" w:themeShade="80"/>
+        </w:rPr>
+        <w:t>s</w:t>
+      </w:r>
+      <w:r>
+        <w:rPr>
+          <w:color w:val="808080" w:themeColor="background1" w:themeShade="80"/>
+        </w:rPr>
+        <w:t xml:space="preserve"> de vendas</w:t>
       </w:r>
     </w:p>
     <w:p>
@@ -2879,19 +3395,31 @@
         <w:rPr>
           <w:color w:val="808080" w:themeColor="background1" w:themeShade="80"/>
         </w:rPr>
-        <w:t xml:space="preserve">Descrição: O sistema tem a opção de </w:t>
-      </w:r>
-      <w:r>
-        <w:rPr>
-          <w:color w:val="808080" w:themeColor="background1" w:themeShade="80"/>
-        </w:rPr>
-        <w:t>gerenciar todo o fluxo de venda por crediário</w:t>
-      </w:r>
-      <w:r>
-        <w:rPr>
-          <w:color w:val="808080" w:themeColor="background1" w:themeShade="80"/>
-        </w:rPr>
-        <w:t>.</w:t>
+        <w:t xml:space="preserve">Descrição: </w:t>
+      </w:r>
+      <w:r>
+        <w:rPr>
+          <w:color w:val="808080" w:themeColor="background1" w:themeShade="80"/>
+        </w:rPr>
+        <w:t xml:space="preserve">o sistema </w:t>
+      </w:r>
+      <w:r>
+        <w:rPr>
+          <w:color w:val="808080" w:themeColor="background1" w:themeShade="80"/>
+        </w:rPr>
+        <w:t>emi</w:t>
+      </w:r>
+      <w:r>
+        <w:rPr>
+          <w:color w:val="808080" w:themeColor="background1" w:themeShade="80"/>
+        </w:rPr>
+        <w:t xml:space="preserve">ti </w:t>
+      </w:r>
+      <w:r>
+        <w:rPr>
+          <w:color w:val="808080" w:themeColor="background1" w:themeShade="80"/>
+        </w:rPr>
+        <w:t>relatórios, por venda ou geral de vendas</w:t>
       </w:r>
     </w:p>
     <w:p>
@@ -2916,7 +3444,7 @@
           <w:i/>
           <w:color w:val="808080" w:themeColor="background1" w:themeShade="80"/>
         </w:rPr>
-        <w:t>Início / Vendas.</w:t>
+        <w:t>Início / Menu Relatórios / Relatório vendas</w:t>
       </w:r>
     </w:p>
     <w:p>
@@ -2927,6 +3455,13 @@
           <w:color w:val="808080" w:themeColor="background1" w:themeShade="80"/>
         </w:rPr>
       </w:pPr>
+      <w:r>
+        <w:rPr>
+          <w:i/>
+          <w:color w:val="808080" w:themeColor="background1" w:themeShade="80"/>
+        </w:rPr>
+        <w:t>.</w:t>
+      </w:r>
     </w:p>
     <w:p>
       <w:pPr>
@@ -2949,7 +3484,7 @@
         <w:rPr>
           <w:color w:val="808080" w:themeColor="background1" w:themeShade="80"/>
         </w:rPr>
-        <w:t>RF016</w:t>
+        <w:t>RF017</w:t>
       </w:r>
       <w:r>
         <w:rPr>
@@ -2973,13 +3508,13 @@
         <w:rPr>
           <w:color w:val="808080" w:themeColor="background1" w:themeShade="80"/>
         </w:rPr>
-        <w:t>s</w:t>
-      </w:r>
-      <w:r>
-        <w:rPr>
-          <w:color w:val="808080" w:themeColor="background1" w:themeShade="80"/>
-        </w:rPr>
-        <w:t xml:space="preserve"> de vendas</w:t>
+        <w:t xml:space="preserve"> por</w:t>
+      </w:r>
+      <w:r>
+        <w:rPr>
+          <w:color w:val="808080" w:themeColor="background1" w:themeShade="80"/>
+        </w:rPr>
+        <w:t xml:space="preserve"> Tipo de Venda</w:t>
       </w:r>
     </w:p>
     <w:p>
@@ -2997,7 +3532,19 @@
         <w:rPr>
           <w:color w:val="808080" w:themeColor="background1" w:themeShade="80"/>
         </w:rPr>
-        <w:t>Descrição: o sistema deve ter um menu para emissão de relatórios, por venda ou geral de vendas</w:t>
+        <w:t xml:space="preserve">Descrição: </w:t>
+      </w:r>
+      <w:r>
+        <w:rPr>
+          <w:color w:val="808080" w:themeColor="background1" w:themeShade="80"/>
+        </w:rPr>
+        <w:t xml:space="preserve">O sistema emiti </w:t>
+      </w:r>
+      <w:r>
+        <w:rPr>
+          <w:color w:val="808080" w:themeColor="background1" w:themeShade="80"/>
+        </w:rPr>
+        <w:t>relatório por tipo de venda.</w:t>
       </w:r>
     </w:p>
     <w:p>
@@ -3022,8 +3569,35 @@
           <w:i/>
           <w:color w:val="808080" w:themeColor="background1" w:themeShade="80"/>
         </w:rPr>
-        <w:t>Início / Menu Relatórios / Relatório vendas.</w:t>
-      </w:r>
+        <w:t>Início / Menu Relatórios / Relatório tipo de venda.</w:t>
+      </w:r>
+    </w:p>
+    <w:p>
+      <w:pPr>
+        <w:pStyle w:val="PargrafodaLista"/>
+        <w:ind w:left="1440"/>
+        <w:rPr>
+          <w:color w:val="808080" w:themeColor="background1" w:themeShade="80"/>
+        </w:rPr>
+      </w:pPr>
+    </w:p>
+    <w:p>
+      <w:pPr>
+        <w:pStyle w:val="PargrafodaLista"/>
+        <w:ind w:left="1440"/>
+        <w:rPr>
+          <w:color w:val="808080" w:themeColor="background1" w:themeShade="80"/>
+        </w:rPr>
+      </w:pPr>
+    </w:p>
+    <w:p>
+      <w:pPr>
+        <w:pStyle w:val="PargrafodaLista"/>
+        <w:ind w:left="1440"/>
+        <w:rPr>
+          <w:color w:val="808080" w:themeColor="background1" w:themeShade="80"/>
+        </w:rPr>
+      </w:pPr>
     </w:p>
     <w:p>
       <w:pPr>
@@ -3049,13 +3623,14 @@
         <w:rPr>
           <w:color w:val="808080" w:themeColor="background1" w:themeShade="80"/>
         </w:rPr>
+        <w:lastRenderedPageBreak/>
         <w:t>[</w:t>
       </w:r>
       <w:r>
         <w:rPr>
           <w:color w:val="808080" w:themeColor="background1" w:themeShade="80"/>
         </w:rPr>
-        <w:t>RF017</w:t>
+        <w:t>RF018</w:t>
       </w:r>
       <w:r>
         <w:rPr>
@@ -3067,13 +3642,33 @@
         <w:rPr>
           <w:color w:val="808080" w:themeColor="background1" w:themeShade="80"/>
         </w:rPr>
-        <w:t>O sistema emite r</w:t>
-      </w:r>
-      <w:r>
-        <w:rPr>
-          <w:color w:val="808080" w:themeColor="background1" w:themeShade="80"/>
-        </w:rPr>
-        <w:t>elatório Tipo de Venda</w:t>
+        <w:t xml:space="preserve">O </w:t>
+      </w:r>
+      <w:r>
+        <w:rPr>
+          <w:color w:val="808080" w:themeColor="background1" w:themeShade="80"/>
+        </w:rPr>
+        <w:t xml:space="preserve">Exibe em tela </w:t>
+      </w:r>
+      <w:proofErr w:type="gramStart"/>
+      <w:r>
+        <w:rPr>
+          <w:color w:val="808080" w:themeColor="background1" w:themeShade="80"/>
+        </w:rPr>
+        <w:t>os clientes que possuem divida</w:t>
+      </w:r>
+      <w:proofErr w:type="gramEnd"/>
+      <w:r>
+        <w:rPr>
+          <w:color w:val="808080" w:themeColor="background1" w:themeShade="80"/>
+        </w:rPr>
+        <w:t xml:space="preserve"> no</w:t>
+      </w:r>
+      <w:r>
+        <w:rPr>
+          <w:color w:val="808080" w:themeColor="background1" w:themeShade="80"/>
+        </w:rPr>
+        <w:t xml:space="preserve"> Crediário</w:t>
       </w:r>
     </w:p>
     <w:p>
@@ -3091,14 +3686,28 @@
         <w:rPr>
           <w:color w:val="808080" w:themeColor="background1" w:themeShade="80"/>
         </w:rPr>
-        <w:t xml:space="preserve">Descrição: </w:t>
-      </w:r>
-      <w:r>
-        <w:rPr>
-          <w:color w:val="808080" w:themeColor="background1" w:themeShade="80"/>
-        </w:rPr>
-        <w:t>O sistema deve da suporte a impressão ou não de relatório por tipo de venda.</w:t>
-      </w:r>
+        <w:t xml:space="preserve">Descrição: O sistema </w:t>
+      </w:r>
+      <w:r>
+        <w:rPr>
+          <w:color w:val="808080" w:themeColor="background1" w:themeShade="80"/>
+        </w:rPr>
+        <w:t xml:space="preserve">exibe todos os clientes que estão pendentes no crediário da </w:t>
+      </w:r>
+      <w:proofErr w:type="gramStart"/>
+      <w:r>
+        <w:rPr>
+          <w:color w:val="808080" w:themeColor="background1" w:themeShade="80"/>
+        </w:rPr>
+        <w:t>loja.</w:t>
+      </w:r>
+      <w:r>
+        <w:rPr>
+          <w:color w:val="808080" w:themeColor="background1" w:themeShade="80"/>
+        </w:rPr>
+        <w:t>.</w:t>
+      </w:r>
+      <w:proofErr w:type="gramEnd"/>
     </w:p>
     <w:p>
       <w:pPr>
@@ -3122,7 +3731,7 @@
           <w:i/>
           <w:color w:val="808080" w:themeColor="background1" w:themeShade="80"/>
         </w:rPr>
-        <w:t>Início / Menu Relatórios / Relatório tipo de venda.</w:t>
+        <w:t>Início / Menu Relatórios / Crediário.</w:t>
       </w:r>
     </w:p>
     <w:p>
@@ -3155,37 +3764,61 @@
         <w:rPr>
           <w:color w:val="808080" w:themeColor="background1" w:themeShade="80"/>
         </w:rPr>
-        <w:t>RF018</w:t>
-      </w:r>
-      <w:r>
-        <w:rPr>
-          <w:color w:val="808080" w:themeColor="background1" w:themeShade="80"/>
-        </w:rPr>
-        <w:t xml:space="preserve">] </w:t>
-      </w:r>
-      <w:r>
-        <w:rPr>
-          <w:color w:val="808080" w:themeColor="background1" w:themeShade="80"/>
-        </w:rPr>
-        <w:t>O sistema emite r</w:t>
-      </w:r>
-      <w:r>
-        <w:rPr>
-          <w:color w:val="808080" w:themeColor="background1" w:themeShade="80"/>
-        </w:rPr>
-        <w:t>elatório</w:t>
-      </w:r>
-      <w:r>
-        <w:rPr>
-          <w:color w:val="808080" w:themeColor="background1" w:themeShade="80"/>
-        </w:rPr>
-        <w:t xml:space="preserve"> de</w:t>
-      </w:r>
-      <w:r>
-        <w:rPr>
-          <w:color w:val="808080" w:themeColor="background1" w:themeShade="80"/>
-        </w:rPr>
-        <w:t xml:space="preserve"> Crediário</w:t>
+        <w:t>RF019</w:t>
+      </w:r>
+      <w:r>
+        <w:rPr>
+          <w:color w:val="808080" w:themeColor="background1" w:themeShade="80"/>
+        </w:rPr>
+        <w:t xml:space="preserve">] O sistema exibe </w:t>
+      </w:r>
+      <w:r>
+        <w:rPr>
+          <w:color w:val="808080" w:themeColor="background1" w:themeShade="80"/>
+        </w:rPr>
+        <w:t xml:space="preserve">o comprovante </w:t>
+      </w:r>
+      <w:r>
+        <w:rPr>
+          <w:color w:val="808080" w:themeColor="background1" w:themeShade="80"/>
+        </w:rPr>
+        <w:t>em</w:t>
+      </w:r>
+      <w:r>
+        <w:rPr>
+          <w:color w:val="808080" w:themeColor="background1" w:themeShade="80"/>
+        </w:rPr>
+        <w:t xml:space="preserve"> tela</w:t>
+      </w:r>
+      <w:r>
+        <w:rPr>
+          <w:color w:val="808080" w:themeColor="background1" w:themeShade="80"/>
+        </w:rPr>
+        <w:t>,</w:t>
+      </w:r>
+      <w:r>
+        <w:rPr>
+          <w:color w:val="808080" w:themeColor="background1" w:themeShade="80"/>
+        </w:rPr>
+        <w:t xml:space="preserve"> </w:t>
+      </w:r>
+      <w:r>
+        <w:rPr>
+          <w:color w:val="808080" w:themeColor="background1" w:themeShade="80"/>
+        </w:rPr>
+        <w:t>d</w:t>
+      </w:r>
+      <w:r>
+        <w:rPr>
+          <w:color w:val="808080" w:themeColor="background1" w:themeShade="80"/>
+        </w:rPr>
+        <w:t xml:space="preserve">o pedido </w:t>
+      </w:r>
+      <w:r>
+        <w:rPr>
+          <w:color w:val="808080" w:themeColor="background1" w:themeShade="80"/>
+        </w:rPr>
+        <w:t>de vendas</w:t>
       </w:r>
     </w:p>
     <w:p>
@@ -3203,7 +3836,31 @@
         <w:rPr>
           <w:color w:val="808080" w:themeColor="background1" w:themeShade="80"/>
         </w:rPr>
-        <w:t>Descrição: O sistema deve ter uma tela para exibição de todas as vendas realizadas via crediário.</w:t>
+        <w:t>Descrição: O</w:t>
+      </w:r>
+      <w:r>
+        <w:rPr>
+          <w:color w:val="808080" w:themeColor="background1" w:themeShade="80"/>
+        </w:rPr>
+        <w:t xml:space="preserve"> sistema exibi</w:t>
+      </w:r>
+      <w:r>
+        <w:rPr>
+          <w:color w:val="808080" w:themeColor="background1" w:themeShade="80"/>
+        </w:rPr>
+        <w:t xml:space="preserve"> </w:t>
+      </w:r>
+      <w:r>
+        <w:rPr>
+          <w:color w:val="808080" w:themeColor="background1" w:themeShade="80"/>
+        </w:rPr>
+        <w:t xml:space="preserve">o comprovante da venda </w:t>
+      </w:r>
+      <w:r>
+        <w:rPr>
+          <w:color w:val="808080" w:themeColor="background1" w:themeShade="80"/>
+        </w:rPr>
+        <w:t>realizada</w:t>
       </w:r>
     </w:p>
     <w:p>
@@ -3228,7 +3885,14 @@
           <w:i/>
           <w:color w:val="808080" w:themeColor="background1" w:themeShade="80"/>
         </w:rPr>
-        <w:t>Início / Menu Relatórios / Crediário.</w:t>
+        <w:t xml:space="preserve">Início / Menu Relatórios / </w:t>
+      </w:r>
+      <w:r>
+        <w:rPr>
+          <w:i/>
+          <w:color w:val="808080" w:themeColor="background1" w:themeShade="80"/>
+        </w:rPr>
+        <w:t>Venda</w:t>
       </w:r>
     </w:p>
     <w:p>
@@ -3261,19 +3925,19 @@
         <w:rPr>
           <w:color w:val="808080" w:themeColor="background1" w:themeShade="80"/>
         </w:rPr>
-        <w:t>RF019</w:t>
-      </w:r>
-      <w:r>
-        <w:rPr>
-          <w:color w:val="808080" w:themeColor="background1" w:themeShade="80"/>
-        </w:rPr>
-        <w:t>] O sistema exibe relatório em tela</w:t>
-      </w:r>
-      <w:r>
-        <w:rPr>
-          <w:color w:val="808080" w:themeColor="background1" w:themeShade="80"/>
-        </w:rPr>
-        <w:t xml:space="preserve"> de vendas</w:t>
+        <w:t>RF020</w:t>
+      </w:r>
+      <w:r>
+        <w:rPr>
+          <w:color w:val="808080" w:themeColor="background1" w:themeShade="80"/>
+        </w:rPr>
+        <w:t xml:space="preserve">] </w:t>
+      </w:r>
+      <w:r>
+        <w:rPr>
+          <w:color w:val="808080" w:themeColor="background1" w:themeShade="80"/>
+        </w:rPr>
+        <w:t>BI de Vendas</w:t>
       </w:r>
     </w:p>
     <w:p>
@@ -3291,13 +3955,45 @@
         <w:rPr>
           <w:color w:val="808080" w:themeColor="background1" w:themeShade="80"/>
         </w:rPr>
-        <w:t>Descrição: O sistema deve ter uma tela para exibição de todas as vendas realizada</w:t>
-      </w:r>
-      <w:r>
-        <w:rPr>
-          <w:color w:val="808080" w:themeColor="background1" w:themeShade="80"/>
-        </w:rPr>
-        <w:t>s</w:t>
+        <w:t xml:space="preserve">Descrição: </w:t>
+      </w:r>
+      <w:r>
+        <w:rPr>
+          <w:color w:val="808080" w:themeColor="background1" w:themeShade="80"/>
+        </w:rPr>
+        <w:t xml:space="preserve">O sistema tem um </w:t>
+      </w:r>
+      <w:r>
+        <w:rPr>
+          <w:color w:val="808080" w:themeColor="background1" w:themeShade="80"/>
+        </w:rPr>
+        <w:t xml:space="preserve">business </w:t>
+      </w:r>
+      <w:proofErr w:type="spellStart"/>
+      <w:r>
+        <w:rPr>
+          <w:color w:val="808080" w:themeColor="background1" w:themeShade="80"/>
+        </w:rPr>
+        <w:t>analysis</w:t>
+      </w:r>
+      <w:proofErr w:type="spellEnd"/>
+      <w:r>
+        <w:rPr>
+          <w:color w:val="808080" w:themeColor="background1" w:themeShade="80"/>
+        </w:rPr>
+        <w:t xml:space="preserve"> uma ferramenta que auxilia a tomada de decisão </w:t>
+      </w:r>
+      <w:r>
+        <w:rPr>
+          <w:color w:val="808080" w:themeColor="background1" w:themeShade="80"/>
+        </w:rPr>
+        <w:t>do gerente do negó</w:t>
+      </w:r>
+      <w:r>
+        <w:rPr>
+          <w:color w:val="808080" w:themeColor="background1" w:themeShade="80"/>
+        </w:rPr>
+        <w:t>cio.</w:t>
       </w:r>
     </w:p>
     <w:p>
@@ -3322,218 +4018,20 @@
           <w:i/>
           <w:color w:val="808080" w:themeColor="background1" w:themeShade="80"/>
         </w:rPr>
-        <w:t xml:space="preserve">Início / Menu Relatórios / </w:t>
-      </w:r>
-      <w:r>
-        <w:rPr>
-          <w:i/>
-          <w:color w:val="808080" w:themeColor="background1" w:themeShade="80"/>
-        </w:rPr>
-        <w:t>Venda</w:t>
-      </w:r>
-    </w:p>
-    <w:p>
-      <w:pPr>
-        <w:pStyle w:val="PargrafodaLista"/>
-        <w:numPr>
-          <w:ilvl w:val="0"/>
-          <w:numId w:val="1"/>
-        </w:numPr>
-        <w:rPr>
-          <w:color w:val="808080" w:themeColor="background1" w:themeShade="80"/>
-        </w:rPr>
-      </w:pPr>
-      <w:r>
-        <w:rPr>
-          <w:color w:val="808080" w:themeColor="background1" w:themeShade="80"/>
-        </w:rPr>
-        <w:lastRenderedPageBreak/>
-        <w:t>[</w:t>
-      </w:r>
-      <w:r>
-        <w:rPr>
-          <w:color w:val="808080" w:themeColor="background1" w:themeShade="80"/>
-        </w:rPr>
-        <w:t>RF020</w:t>
-      </w:r>
-      <w:r>
-        <w:rPr>
-          <w:color w:val="808080" w:themeColor="background1" w:themeShade="80"/>
-        </w:rPr>
-        <w:t xml:space="preserve">] </w:t>
-      </w:r>
-      <w:r>
-        <w:rPr>
-          <w:color w:val="808080" w:themeColor="background1" w:themeShade="80"/>
-        </w:rPr>
-        <w:t xml:space="preserve">O sistema exibe </w:t>
-      </w:r>
-      <w:r>
-        <w:rPr>
-          <w:color w:val="808080" w:themeColor="background1" w:themeShade="80"/>
-        </w:rPr>
-        <w:t>relatório de Desempenho do funcionário</w:t>
-      </w:r>
-    </w:p>
-    <w:p>
-      <w:pPr>
-        <w:pStyle w:val="PargrafodaLista"/>
-        <w:numPr>
-          <w:ilvl w:val="1"/>
-          <w:numId w:val="1"/>
-        </w:numPr>
-        <w:rPr>
-          <w:color w:val="808080" w:themeColor="background1" w:themeShade="80"/>
-        </w:rPr>
-      </w:pPr>
-      <w:r>
-        <w:rPr>
-          <w:color w:val="808080" w:themeColor="background1" w:themeShade="80"/>
-        </w:rPr>
-        <w:t>Descrição: O sistema deve ter uma tela para exibição de todas as vendas realizadas</w:t>
-      </w:r>
-    </w:p>
-    <w:p>
-      <w:pPr>
-        <w:pStyle w:val="PargrafodaLista"/>
-        <w:numPr>
-          <w:ilvl w:val="1"/>
-          <w:numId w:val="1"/>
-        </w:numPr>
-        <w:rPr>
-          <w:color w:val="808080" w:themeColor="background1" w:themeShade="80"/>
-        </w:rPr>
-      </w:pPr>
-      <w:r>
-        <w:rPr>
-          <w:color w:val="808080" w:themeColor="background1" w:themeShade="80"/>
-        </w:rPr>
-        <w:t xml:space="preserve">Caminho: </w:t>
-      </w:r>
-      <w:r>
-        <w:rPr>
-          <w:i/>
-          <w:color w:val="808080" w:themeColor="background1" w:themeShade="80"/>
-        </w:rPr>
-        <w:t>Início / Menu Relatórios / Venda</w:t>
+        <w:t xml:space="preserve">Início / </w:t>
+      </w:r>
+      <w:r>
+        <w:rPr>
+          <w:i/>
+          <w:color w:val="808080" w:themeColor="background1" w:themeShade="80"/>
+        </w:rPr>
+        <w:t>BI</w:t>
       </w:r>
     </w:p>
     <w:p>
       <w:pPr>
         <w:pStyle w:val="PargrafodaLista"/>
         <w:ind w:left="1440"/>
-        <w:rPr>
-          <w:color w:val="808080" w:themeColor="background1" w:themeShade="80"/>
-        </w:rPr>
-      </w:pPr>
-    </w:p>
-    <w:p>
-      <w:pPr>
-        <w:pStyle w:val="PargrafodaLista"/>
-        <w:numPr>
-          <w:ilvl w:val="0"/>
-          <w:numId w:val="1"/>
-        </w:numPr>
-        <w:rPr>
-          <w:color w:val="808080" w:themeColor="background1" w:themeShade="80"/>
-        </w:rPr>
-      </w:pPr>
-      <w:r>
-        <w:rPr>
-          <w:color w:val="808080" w:themeColor="background1" w:themeShade="80"/>
-        </w:rPr>
-        <w:t>[</w:t>
-      </w:r>
-      <w:r>
-        <w:rPr>
-          <w:color w:val="808080" w:themeColor="background1" w:themeShade="80"/>
-        </w:rPr>
-        <w:t>RF021</w:t>
-      </w:r>
-      <w:r>
-        <w:rPr>
-          <w:color w:val="808080" w:themeColor="background1" w:themeShade="80"/>
-        </w:rPr>
-        <w:t xml:space="preserve">] O sistema exibe relatório de </w:t>
-      </w:r>
-      <w:r>
-        <w:rPr>
-          <w:color w:val="808080" w:themeColor="background1" w:themeShade="80"/>
-        </w:rPr>
-        <w:t>rankin</w:t>
-      </w:r>
-      <w:bookmarkStart w:id="0" w:name="_GoBack"/>
-      <w:bookmarkEnd w:id="0"/>
-      <w:r>
-        <w:rPr>
-          <w:color w:val="808080" w:themeColor="background1" w:themeShade="80"/>
-        </w:rPr>
-        <w:t>g</w:t>
-      </w:r>
-      <w:r>
-        <w:rPr>
-          <w:color w:val="808080" w:themeColor="background1" w:themeShade="80"/>
-        </w:rPr>
-        <w:t xml:space="preserve"> de vendas</w:t>
-      </w:r>
-    </w:p>
-    <w:p>
-      <w:pPr>
-        <w:pStyle w:val="PargrafodaLista"/>
-        <w:numPr>
-          <w:ilvl w:val="1"/>
-          <w:numId w:val="1"/>
-        </w:numPr>
-        <w:rPr>
-          <w:color w:val="808080" w:themeColor="background1" w:themeShade="80"/>
-        </w:rPr>
-      </w:pPr>
-      <w:r>
-        <w:rPr>
-          <w:color w:val="808080" w:themeColor="background1" w:themeShade="80"/>
-        </w:rPr>
-        <w:t>Descrição: O sistema deve ter uma tela para exibição de todas as vendas realizadas</w:t>
-      </w:r>
-    </w:p>
-    <w:p>
-      <w:pPr>
-        <w:pStyle w:val="PargrafodaLista"/>
-        <w:numPr>
-          <w:ilvl w:val="1"/>
-          <w:numId w:val="1"/>
-        </w:numPr>
-        <w:rPr>
-          <w:color w:val="808080" w:themeColor="background1" w:themeShade="80"/>
-        </w:rPr>
-      </w:pPr>
-      <w:r>
-        <w:rPr>
-          <w:color w:val="808080" w:themeColor="background1" w:themeShade="80"/>
-        </w:rPr>
-        <w:t xml:space="preserve">Caminho: </w:t>
-      </w:r>
-      <w:r>
-        <w:rPr>
-          <w:i/>
-          <w:color w:val="808080" w:themeColor="background1" w:themeShade="80"/>
-        </w:rPr>
-        <w:t>Início / Menu Relatórios / Vend</w:t>
-      </w:r>
-      <w:r>
-        <w:rPr>
-          <w:i/>
-          <w:color w:val="808080" w:themeColor="background1" w:themeShade="80"/>
-        </w:rPr>
-        <w:t>a</w:t>
-      </w:r>
-    </w:p>
-    <w:p>
-      <w:pPr>
-        <w:pStyle w:val="PargrafodaLista"/>
-        <w:numPr>
-          <w:ilvl w:val="1"/>
-          <w:numId w:val="1"/>
-        </w:numPr>
         <w:rPr>
           <w:color w:val="808080" w:themeColor="background1" w:themeShade="80"/>
         </w:rPr>
@@ -3647,11 +4145,19 @@
           <w:color w:val="808080" w:themeColor="background1" w:themeShade="80"/>
         </w:rPr>
       </w:pPr>
-      <w:r>
-        <w:rPr>
-          <w:color w:val="808080" w:themeColor="background1" w:themeShade="80"/>
-        </w:rPr>
-        <w:t>Hdd 5 Gb de armazenamento livre mínimo.</w:t>
+      <w:proofErr w:type="spellStart"/>
+      <w:r>
+        <w:rPr>
+          <w:color w:val="808080" w:themeColor="background1" w:themeShade="80"/>
+        </w:rPr>
+        <w:t>Hd</w:t>
+      </w:r>
+      <w:proofErr w:type="spellEnd"/>
+      <w:r>
+        <w:rPr>
+          <w:color w:val="808080" w:themeColor="background1" w:themeShade="80"/>
+        </w:rPr>
+        <w:t xml:space="preserve"> 5 Gb de armazenamento livre mínimo.</w:t>
       </w:r>
     </w:p>
     <w:p>
@@ -3717,7 +4223,27 @@
         <w:rPr>
           <w:color w:val="808080" w:themeColor="background1" w:themeShade="80"/>
         </w:rPr>
-        <w:t xml:space="preserve"> Login e senha é de uso individual não recomendamos o compartilhamento</w:t>
+        <w:t xml:space="preserve"> </w:t>
+      </w:r>
+      <w:proofErr w:type="spellStart"/>
+      <w:r>
+        <w:rPr>
+          <w:color w:val="808080" w:themeColor="background1" w:themeShade="80"/>
+        </w:rPr>
+        <w:t>l</w:t>
+      </w:r>
+      <w:r>
+        <w:rPr>
+          <w:color w:val="808080" w:themeColor="background1" w:themeShade="80"/>
+        </w:rPr>
+        <w:t>ogin</w:t>
+      </w:r>
+      <w:proofErr w:type="spellEnd"/>
+      <w:r>
+        <w:rPr>
+          <w:color w:val="808080" w:themeColor="background1" w:themeShade="80"/>
+        </w:rPr>
+        <w:t xml:space="preserve"> e senha é de uso individual não recomendamos o compartilhamento</w:t>
       </w:r>
       <w:r>
         <w:rPr>
@@ -3736,81 +4262,11 @@
           <w:color w:val="808080" w:themeColor="background1" w:themeShade="80"/>
         </w:rPr>
         <w:t xml:space="preserve"> </w:t>
-      </w:r>
-      <w:r>
-        <w:br/>
-      </w:r>
-    </w:p>
-    <w:p>
-      <w:pPr>
-        <w:jc w:val="center"/>
-      </w:pPr>
-      <w:r>
-        <w:rPr>
-          <w:rFonts w:ascii="Arial" w:eastAsia="Arial" w:hAnsi="Arial" w:cs="Arial"/>
-          <w:color w:val="333333"/>
-          <w:sz w:val="21"/>
-          <w:szCs w:val="21"/>
-          <w:lang w:val="en-US"/>
-        </w:rPr>
-        <w:t>____________________________________________</w:t>
-      </w:r>
-    </w:p>
-    <w:p>
-      <w:pPr>
-        <w:jc w:val="center"/>
-      </w:pPr>
-      <w:r>
-        <w:rPr>
-          <w:rFonts w:ascii="Arial" w:eastAsia="Arial" w:hAnsi="Arial" w:cs="Arial"/>
-          <w:color w:val="000000" w:themeColor="text1"/>
-          <w:sz w:val="21"/>
-          <w:szCs w:val="21"/>
-          <w:lang w:val="en-US"/>
-        </w:rPr>
-        <w:t xml:space="preserve">Responsável Contratante    </w:t>
-      </w:r>
-    </w:p>
-    <w:p>
-      <w:pPr>
-        <w:jc w:val="center"/>
-      </w:pPr>
-      <w:r>
-        <w:br/>
-      </w:r>
-    </w:p>
-    <w:p>
-      <w:pPr>
-        <w:jc w:val="center"/>
-      </w:pPr>
-      <w:r>
-        <w:rPr>
-          <w:rFonts w:ascii="Arial" w:eastAsia="Arial" w:hAnsi="Arial" w:cs="Arial"/>
-          <w:color w:val="333333"/>
-          <w:sz w:val="21"/>
-          <w:szCs w:val="21"/>
-          <w:lang w:val="en-US"/>
-        </w:rPr>
-        <w:t>___________________________________________</w:t>
-      </w:r>
-    </w:p>
-    <w:p>
-      <w:pPr>
-        <w:jc w:val="center"/>
-      </w:pPr>
-      <w:r>
-        <w:rPr>
-          <w:rFonts w:ascii="Arial" w:eastAsia="Arial" w:hAnsi="Arial" w:cs="Arial"/>
-          <w:color w:val="000000" w:themeColor="text1"/>
-          <w:sz w:val="21"/>
-          <w:szCs w:val="21"/>
-          <w:lang w:val="en-US"/>
-        </w:rPr>
-        <w:t>Responsável Contratado</w:t>
       </w:r>
     </w:p>
     <w:p/>
     <w:sectPr>
+      <w:headerReference w:type="default" r:id="rId8"/>
       <w:pgSz w:w="12240" w:h="15840"/>
       <w:pgMar w:top="1440" w:right="1440" w:bottom="1440" w:left="1440" w:header="720" w:footer="720" w:gutter="0"/>
       <w:cols w:space="720"/>
@@ -3820,6 +4276,212 @@
 </w:document>
 </file>
 
+<file path=word/endnotes.xml><?xml version="1.0" encoding="utf-8"?>
+<w:endnotes xmlns:wpc="http://schemas.microsoft.com/office/word/2010/wordprocessingCanvas" xmlns:mo="http://schemas.microsoft.com/office/mac/office/2008/main" xmlns:mc="http://schemas.openxmlformats.org/markup-compatibility/2006" xmlns:mv="urn:schemas-microsoft-com:mac:vml" xmlns:o="urn:schemas-microsoft-com:office:office" xmlns:r="http://schemas.openxmlformats.org/officeDocument/2006/relationships" xmlns:m="http://schemas.openxmlformats.org/officeDocument/2006/math" xmlns:v="urn:schemas-microsoft-com:vml" xmlns:wp14="http://schemas.microsoft.com/office/word/2010/wordprocessingDrawing" xmlns:wp="http://schemas.openxmlformats.org/drawingml/2006/wordprocessingDrawing" xmlns:w10="urn:schemas-microsoft-com:office:word" xmlns:w="http://schemas.openxmlformats.org/wordprocessingml/2006/main" xmlns:w14="http://schemas.microsoft.com/office/word/2010/wordml" xmlns:w15="http://schemas.microsoft.com/office/word/2012/wordml" xmlns:wpg="http://schemas.microsoft.com/office/word/2010/wordprocessingGroup" xmlns:wpi="http://schemas.microsoft.com/office/word/2010/wordprocessingInk" xmlns:wne="http://schemas.microsoft.com/office/word/2006/wordml" xmlns:wps="http://schemas.microsoft.com/office/word/2010/wordprocessingShape" mc:Ignorable="w14 w15 wp14">
+  <w:endnote w:type="separator" w:id="-1">
+    <w:p>
+      <w:pPr>
+        <w:spacing w:after="0" w:line="240" w:lineRule="auto"/>
+      </w:pPr>
+      <w:r>
+        <w:separator/>
+      </w:r>
+    </w:p>
+  </w:endnote>
+  <w:endnote w:type="continuationSeparator" w:id="0">
+    <w:p>
+      <w:pPr>
+        <w:spacing w:after="0" w:line="240" w:lineRule="auto"/>
+      </w:pPr>
+      <w:r>
+        <w:continuationSeparator/>
+      </w:r>
+    </w:p>
+  </w:endnote>
+</w:endnotes>
+</file>
+
+<file path=word/footnotes.xml><?xml version="1.0" encoding="utf-8"?>
+<w:footnotes xmlns:wpc="http://schemas.microsoft.com/office/word/2010/wordprocessingCanvas" xmlns:mo="http://schemas.microsoft.com/office/mac/office/2008/main" xmlns:mc="http://schemas.openxmlformats.org/markup-compatibility/2006" xmlns:mv="urn:schemas-microsoft-com:mac:vml" xmlns:o="urn:schemas-microsoft-com:office:office" xmlns:r="http://schemas.openxmlformats.org/officeDocument/2006/relationships" xmlns:m="http://schemas.openxmlformats.org/officeDocument/2006/math" xmlns:v="urn:schemas-microsoft-com:vml" xmlns:wp14="http://schemas.microsoft.com/office/word/2010/wordprocessingDrawing" xmlns:wp="http://schemas.openxmlformats.org/drawingml/2006/wordprocessingDrawing" xmlns:w10="urn:schemas-microsoft-com:office:word" xmlns:w="http://schemas.openxmlformats.org/wordprocessingml/2006/main" xmlns:w14="http://schemas.microsoft.com/office/word/2010/wordml" xmlns:w15="http://schemas.microsoft.com/office/word/2012/wordml" xmlns:wpg="http://schemas.microsoft.com/office/word/2010/wordprocessingGroup" xmlns:wpi="http://schemas.microsoft.com/office/word/2010/wordprocessingInk" xmlns:wne="http://schemas.microsoft.com/office/word/2006/wordml" xmlns:wps="http://schemas.microsoft.com/office/word/2010/wordprocessingShape" mc:Ignorable="w14 w15 wp14">
+  <w:footnote w:type="separator" w:id="-1">
+    <w:p>
+      <w:pPr>
+        <w:spacing w:after="0" w:line="240" w:lineRule="auto"/>
+      </w:pPr>
+      <w:r>
+        <w:separator/>
+      </w:r>
+    </w:p>
+  </w:footnote>
+  <w:footnote w:type="continuationSeparator" w:id="0">
+    <w:p>
+      <w:pPr>
+        <w:spacing w:after="0" w:line="240" w:lineRule="auto"/>
+      </w:pPr>
+      <w:r>
+        <w:continuationSeparator/>
+      </w:r>
+    </w:p>
+  </w:footnote>
+</w:footnotes>
+</file>
+
+<file path=word/header1.xml><?xml version="1.0" encoding="utf-8"?>
+<w:hdr xmlns:wpc="http://schemas.microsoft.com/office/word/2010/wordprocessingCanvas" xmlns:mo="http://schemas.microsoft.com/office/mac/office/2008/main" xmlns:mc="http://schemas.openxmlformats.org/markup-compatibility/2006" xmlns:mv="urn:schemas-microsoft-com:mac:vml" xmlns:o="urn:schemas-microsoft-com:office:office" xmlns:r="http://schemas.openxmlformats.org/officeDocument/2006/relationships" xmlns:m="http://schemas.openxmlformats.org/officeDocument/2006/math" xmlns:v="urn:schemas-microsoft-com:vml" xmlns:wp14="http://schemas.microsoft.com/office/word/2010/wordprocessingDrawing" xmlns:wp="http://schemas.openxmlformats.org/drawingml/2006/wordprocessingDrawing" xmlns:w10="urn:schemas-microsoft-com:office:word" xmlns:w="http://schemas.openxmlformats.org/wordprocessingml/2006/main" xmlns:w14="http://schemas.microsoft.com/office/word/2010/wordml" xmlns:w15="http://schemas.microsoft.com/office/word/2012/wordml" xmlns:wpg="http://schemas.microsoft.com/office/word/2010/wordprocessingGroup" xmlns:wpi="http://schemas.microsoft.com/office/word/2010/wordprocessingInk" xmlns:wne="http://schemas.microsoft.com/office/word/2006/wordml" xmlns:wps="http://schemas.microsoft.com/office/word/2010/wordprocessingShape" mc:Ignorable="w14 w15 wp14">
+  <w:p>
+    <w:pPr>
+      <w:pStyle w:val="Corpodetexto"/>
+      <w:spacing w:line="14" w:lineRule="auto"/>
+      <w:rPr>
+        <w:sz w:val="20"/>
+      </w:rPr>
+    </w:pPr>
+    <w:r>
+      <w:rPr>
+        <w:noProof/>
+        <w:lang w:val="pt-BR" w:eastAsia="pt-BR" w:bidi="ar-SA"/>
+      </w:rPr>
+      <w:drawing>
+        <wp:anchor distT="0" distB="0" distL="0" distR="0" simplePos="0" relativeHeight="251659264" behindDoc="1" locked="0" layoutInCell="1" allowOverlap="1" wp14:anchorId="5F54FDB9" wp14:editId="23B805BA">
+          <wp:simplePos x="0" y="0"/>
+          <wp:positionH relativeFrom="page">
+            <wp:posOffset>3368013</wp:posOffset>
+          </wp:positionH>
+          <wp:positionV relativeFrom="page">
+            <wp:posOffset>116498</wp:posOffset>
+          </wp:positionV>
+          <wp:extent cx="991386" cy="775970"/>
+          <wp:effectExtent l="0" t="0" r="0" b="11430"/>
+          <wp:wrapNone/>
+          <wp:docPr id="7" name="image1.png"/>
+          <wp:cNvGraphicFramePr>
+            <a:graphicFrameLocks xmlns:a="http://schemas.openxmlformats.org/drawingml/2006/main" noChangeAspect="1"/>
+          </wp:cNvGraphicFramePr>
+          <a:graphic xmlns:a="http://schemas.openxmlformats.org/drawingml/2006/main">
+            <a:graphicData uri="http://schemas.openxmlformats.org/drawingml/2006/picture">
+              <pic:pic xmlns:pic="http://schemas.openxmlformats.org/drawingml/2006/picture">
+                <pic:nvPicPr>
+                  <pic:cNvPr id="2" name="image1.png"/>
+                  <pic:cNvPicPr/>
+                </pic:nvPicPr>
+                <pic:blipFill>
+                  <a:blip r:embed="rId1" cstate="print"/>
+                  <a:stretch>
+                    <a:fillRect/>
+                  </a:stretch>
+                </pic:blipFill>
+                <pic:spPr>
+                  <a:xfrm>
+                    <a:off x="0" y="0"/>
+                    <a:ext cx="991386" cy="775970"/>
+                  </a:xfrm>
+                  <a:prstGeom prst="rect">
+                    <a:avLst/>
+                  </a:prstGeom>
+                </pic:spPr>
+              </pic:pic>
+            </a:graphicData>
+          </a:graphic>
+          <wp14:sizeRelH relativeFrom="margin">
+            <wp14:pctWidth>0</wp14:pctWidth>
+          </wp14:sizeRelH>
+          <wp14:sizeRelV relativeFrom="margin">
+            <wp14:pctHeight>0</wp14:pctHeight>
+          </wp14:sizeRelV>
+        </wp:anchor>
+      </w:drawing>
+    </w:r>
+  </w:p>
+  <w:p>
+    <w:pPr>
+      <w:pStyle w:val="Cabealho"/>
+    </w:pPr>
+  </w:p>
+  <w:p>
+    <w:pPr>
+      <w:pStyle w:val="Cabealho"/>
+    </w:pPr>
+  </w:p>
+  <w:p>
+    <w:pPr>
+      <w:pStyle w:val="Cabealho"/>
+    </w:pPr>
+  </w:p>
+  <w:p>
+    <w:pPr>
+      <w:pStyle w:val="Cabealho"/>
+      <w:jc w:val="center"/>
+    </w:pPr>
+    <w:r>
+      <w:t xml:space="preserve">Faculdade Estácio de Sá </w:t>
+    </w:r>
+  </w:p>
+  <w:p>
+    <w:pPr>
+      <w:pStyle w:val="Cabealho"/>
+      <w:jc w:val="center"/>
+      <w:rPr>
+        <w:color w:val="222222"/>
+        <w:shd w:val="clear" w:color="auto" w:fill="FFFFFF"/>
+      </w:rPr>
+    </w:pPr>
+    <w:r>
+      <w:rPr>
+        <w:color w:val="222222"/>
+        <w:shd w:val="clear" w:color="auto" w:fill="FFFFFF"/>
+      </w:rPr>
+      <w:t>Av. Eng. Abdias de Carvalho, 1678 - Madalena, Recife - PE, 50720-635</w:t>
+    </w:r>
+  </w:p>
+  <w:p>
+    <w:pPr>
+      <w:pStyle w:val="Cabealho"/>
+      <w:jc w:val="center"/>
+    </w:pPr>
+    <w:r>
+      <w:rPr>
+        <w:color w:val="222222"/>
+        <w:shd w:val="clear" w:color="auto" w:fill="FFFFFF"/>
+      </w:rPr>
+      <w:t>elias-barreto</w:t>
+    </w:r>
+    <w:r>
+      <w:rPr>
+        <w:color w:val="222222"/>
+        <w:shd w:val="clear" w:color="auto" w:fill="FFFFFF"/>
+      </w:rPr>
+      <w:t>@</w:t>
+    </w:r>
+    <w:r>
+      <w:rPr>
+        <w:color w:val="222222"/>
+        <w:shd w:val="clear" w:color="auto" w:fill="FFFFFF"/>
+      </w:rPr>
+      <w:t>outlook</w:t>
+    </w:r>
+    <w:r>
+      <w:rPr>
+        <w:color w:val="222222"/>
+        <w:shd w:val="clear" w:color="auto" w:fill="FFFFFF"/>
+      </w:rPr>
+      <w:t>.</w:t>
+    </w:r>
+    <w:r>
+      <w:rPr>
+        <w:color w:val="222222"/>
+        <w:shd w:val="clear" w:color="auto" w:fill="FFFFFF"/>
+      </w:rPr>
+      <w:t>com</w:t>
+    </w:r>
+  </w:p>
+  <w:p>
+    <w:pPr>
+      <w:pStyle w:val="Cabealho"/>
+    </w:pPr>
+  </w:p>
+</w:hdr>
+</file>
+
 <file path=word/numbering.xml><?xml version="1.0" encoding="utf-8"?>
 <w:numbering xmlns:wpc="http://schemas.microsoft.com/office/word/2010/wordprocessingCanvas" xmlns:mo="http://schemas.microsoft.com/office/mac/office/2008/main" xmlns:mc="http://schemas.openxmlformats.org/markup-compatibility/2006" xmlns:mv="urn:schemas-microsoft-com:mac:vml" xmlns:o="urn:schemas-microsoft-com:office:office" xmlns:r="http://schemas.openxmlformats.org/officeDocument/2006/relationships" xmlns:m="http://schemas.openxmlformats.org/officeDocument/2006/math" xmlns:v="urn:schemas-microsoft-com:vml" xmlns:wp14="http://schemas.microsoft.com/office/word/2010/wordprocessingDrawing" xmlns:wp="http://schemas.openxmlformats.org/drawingml/2006/wordprocessingDrawing" xmlns:w10="urn:schemas-microsoft-com:office:word" xmlns:w="http://schemas.openxmlformats.org/wordprocessingml/2006/main" xmlns:w14="http://schemas.microsoft.com/office/word/2010/wordml" xmlns:w15="http://schemas.microsoft.com/office/word/2012/wordml" xmlns:wpg="http://schemas.microsoft.com/office/word/2010/wordprocessingGroup" xmlns:wpi="http://schemas.microsoft.com/office/word/2010/wordprocessingInk" xmlns:wne="http://schemas.microsoft.com/office/word/2006/wordml" xmlns:wps="http://schemas.microsoft.com/office/word/2010/wordprocessingShape" mc:Ignorable="w14 w15 wp14">
   <w:abstractNum w:abstractNumId="0">
@@ -4256,6 +4918,119 @@
     </w:lvl>
   </w:abstractNum>
   <w:abstractNum w:abstractNumId="5">
+    <w:nsid w:val="21F57717"/>
+    <w:multiLevelType w:val="hybridMultilevel"/>
+    <w:tmpl w:val="0744F940"/>
+    <w:lvl w:ilvl="0" w:tplc="04160005">
+      <w:start w:val="1"/>
+      <w:numFmt w:val="bullet"/>
+      <w:lvlText w:val=""/>
+      <w:lvlJc w:val="left"/>
+      <w:pPr>
+        <w:ind w:left="720" w:hanging="360"/>
+      </w:pPr>
+      <w:rPr>
+        <w:rFonts w:ascii="Wingdings" w:hAnsi="Wingdings" w:hint="default"/>
+      </w:rPr>
+    </w:lvl>
+    <w:lvl w:ilvl="1" w:tplc="04160003" w:tentative="1">
+      <w:start w:val="1"/>
+      <w:numFmt w:val="bullet"/>
+      <w:lvlText w:val="o"/>
+      <w:lvlJc w:val="left"/>
+      <w:pPr>
+        <w:ind w:left="1440" w:hanging="360"/>
+      </w:pPr>
+      <w:rPr>
+        <w:rFonts w:ascii="Courier New" w:hAnsi="Courier New" w:cs="Courier New" w:hint="default"/>
+      </w:rPr>
+    </w:lvl>
+    <w:lvl w:ilvl="2" w:tplc="04160005" w:tentative="1">
+      <w:start w:val="1"/>
+      <w:numFmt w:val="bullet"/>
+      <w:lvlText w:val=""/>
+      <w:lvlJc w:val="left"/>
+      <w:pPr>
+        <w:ind w:left="2160" w:hanging="360"/>
+      </w:pPr>
+      <w:rPr>
+        <w:rFonts w:ascii="Wingdings" w:hAnsi="Wingdings" w:hint="default"/>
+      </w:rPr>
+    </w:lvl>
+    <w:lvl w:ilvl="3" w:tplc="04160001" w:tentative="1">
+      <w:start w:val="1"/>
+      <w:numFmt w:val="bullet"/>
+      <w:lvlText w:val=""/>
+      <w:lvlJc w:val="left"/>
+      <w:pPr>
+        <w:ind w:left="2880" w:hanging="360"/>
+      </w:pPr>
+      <w:rPr>
+        <w:rFonts w:ascii="Symbol" w:hAnsi="Symbol" w:hint="default"/>
+      </w:rPr>
+    </w:lvl>
+    <w:lvl w:ilvl="4" w:tplc="04160003" w:tentative="1">
+      <w:start w:val="1"/>
+      <w:numFmt w:val="bullet"/>
+      <w:lvlText w:val="o"/>
+      <w:lvlJc w:val="left"/>
+      <w:pPr>
+        <w:ind w:left="3600" w:hanging="360"/>
+      </w:pPr>
+      <w:rPr>
+        <w:rFonts w:ascii="Courier New" w:hAnsi="Courier New" w:cs="Courier New" w:hint="default"/>
+      </w:rPr>
+    </w:lvl>
+    <w:lvl w:ilvl="5" w:tplc="04160005" w:tentative="1">
+      <w:start w:val="1"/>
+      <w:numFmt w:val="bullet"/>
+      <w:lvlText w:val=""/>
+      <w:lvlJc w:val="left"/>
+      <w:pPr>
+        <w:ind w:left="4320" w:hanging="360"/>
+      </w:pPr>
+      <w:rPr>
+        <w:rFonts w:ascii="Wingdings" w:hAnsi="Wingdings" w:hint="default"/>
+      </w:rPr>
+    </w:lvl>
+    <w:lvl w:ilvl="6" w:tplc="04160001" w:tentative="1">
+      <w:start w:val="1"/>
+      <w:numFmt w:val="bullet"/>
+      <w:lvlText w:val=""/>
+      <w:lvlJc w:val="left"/>
+      <w:pPr>
+        <w:ind w:left="5040" w:hanging="360"/>
+      </w:pPr>
+      <w:rPr>
+        <w:rFonts w:ascii="Symbol" w:hAnsi="Symbol" w:hint="default"/>
+      </w:rPr>
+    </w:lvl>
+    <w:lvl w:ilvl="7" w:tplc="04160003" w:tentative="1">
+      <w:start w:val="1"/>
+      <w:numFmt w:val="bullet"/>
+      <w:lvlText w:val="o"/>
+      <w:lvlJc w:val="left"/>
+      <w:pPr>
+        <w:ind w:left="5760" w:hanging="360"/>
+      </w:pPr>
+      <w:rPr>
+        <w:rFonts w:ascii="Courier New" w:hAnsi="Courier New" w:cs="Courier New" w:hint="default"/>
+      </w:rPr>
+    </w:lvl>
+    <w:lvl w:ilvl="8" w:tplc="04160005" w:tentative="1">
+      <w:start w:val="1"/>
+      <w:numFmt w:val="bullet"/>
+      <w:lvlText w:val=""/>
+      <w:lvlJc w:val="left"/>
+      <w:pPr>
+        <w:ind w:left="6480" w:hanging="360"/>
+      </w:pPr>
+      <w:rPr>
+        <w:rFonts w:ascii="Wingdings" w:hAnsi="Wingdings" w:hint="default"/>
+      </w:rPr>
+    </w:lvl>
+  </w:abstractNum>
+  <w:abstractNum w:abstractNumId="6">
     <w:nsid w:val="2DB00326"/>
     <w:multiLevelType w:val="hybridMultilevel"/>
     <w:tmpl w:val="01EE6C7C"/>
@@ -4341,7 +5116,7 @@
       </w:pPr>
     </w:lvl>
   </w:abstractNum>
-  <w:abstractNum w:abstractNumId="6">
+  <w:abstractNum w:abstractNumId="7">
     <w:nsid w:val="4B332A60"/>
     <w:multiLevelType w:val="hybridMultilevel"/>
     <w:tmpl w:val="E49E298A"/>
@@ -4427,7 +5202,7 @@
       </w:pPr>
     </w:lvl>
   </w:abstractNum>
-  <w:abstractNum w:abstractNumId="7">
+  <w:abstractNum w:abstractNumId="8">
     <w:nsid w:val="55A61273"/>
     <w:multiLevelType w:val="hybridMultilevel"/>
     <w:tmpl w:val="7D3CEFE6"/>
@@ -4516,7 +5291,7 @@
       </w:pPr>
     </w:lvl>
   </w:abstractNum>
-  <w:abstractNum w:abstractNumId="8">
+  <w:abstractNum w:abstractNumId="9">
     <w:nsid w:val="62203F53"/>
     <w:multiLevelType w:val="hybridMultilevel"/>
     <w:tmpl w:val="11123F16"/>
@@ -4602,7 +5377,7 @@
       </w:pPr>
     </w:lvl>
   </w:abstractNum>
-  <w:abstractNum w:abstractNumId="9">
+  <w:abstractNum w:abstractNumId="10">
     <w:nsid w:val="77F54544"/>
     <w:multiLevelType w:val="hybridMultilevel"/>
     <w:tmpl w:val="0C24051E"/>
@@ -4689,13 +5464,13 @@
     </w:lvl>
   </w:abstractNum>
   <w:num w:numId="1">
-    <w:abstractNumId w:val="7"/>
+    <w:abstractNumId w:val="8"/>
   </w:num>
   <w:num w:numId="2">
-    <w:abstractNumId w:val="5"/>
+    <w:abstractNumId w:val="6"/>
   </w:num>
   <w:num w:numId="3">
-    <w:abstractNumId w:val="8"/>
+    <w:abstractNumId w:val="9"/>
   </w:num>
   <w:num w:numId="4">
     <w:abstractNumId w:val="4"/>
@@ -4707,16 +5482,19 @@
     <w:abstractNumId w:val="2"/>
   </w:num>
   <w:num w:numId="7">
-    <w:abstractNumId w:val="6"/>
+    <w:abstractNumId w:val="7"/>
   </w:num>
   <w:num w:numId="8">
     <w:abstractNumId w:val="0"/>
   </w:num>
   <w:num w:numId="9">
-    <w:abstractNumId w:val="9"/>
+    <w:abstractNumId w:val="10"/>
   </w:num>
   <w:num w:numId="10">
     <w:abstractNumId w:val="1"/>
+  </w:num>
+  <w:num w:numId="11">
+    <w:abstractNumId w:val="5"/>
   </w:num>
 </w:numbering>
 </file>
@@ -4805,7 +5583,7 @@
     <w:lsdException w:name="Closing" w:semiHidden="1" w:unhideWhenUsed="1"/>
     <w:lsdException w:name="Signature" w:semiHidden="1" w:unhideWhenUsed="1"/>
     <w:lsdException w:name="Default Paragraph Font" w:semiHidden="1" w:uiPriority="1" w:unhideWhenUsed="1"/>
-    <w:lsdException w:name="Body Text" w:semiHidden="1" w:unhideWhenUsed="1"/>
+    <w:lsdException w:name="Body Text" w:semiHidden="1" w:uiPriority="1" w:unhideWhenUsed="1" w:qFormat="1"/>
     <w:lsdException w:name="Body Text Indent" w:semiHidden="1" w:unhideWhenUsed="1"/>
     <w:lsdException w:name="List Continue" w:semiHidden="1" w:unhideWhenUsed="1"/>
     <w:lsdException w:name="List Continue 2" w:semiHidden="1" w:unhideWhenUsed="1"/>
@@ -5289,6 +6067,101 @@
       <w:contextualSpacing/>
     </w:pPr>
   </w:style>
+  <w:style w:type="paragraph" w:styleId="Cabealho">
+    <w:name w:val="header"/>
+    <w:basedOn w:val="Normal"/>
+    <w:link w:val="CabealhoChar"/>
+    <w:uiPriority w:val="99"/>
+    <w:unhideWhenUsed/>
+    <w:rsid w:val="00B12DA9"/>
+    <w:pPr>
+      <w:tabs>
+        <w:tab w:val="center" w:pos="4419"/>
+        <w:tab w:val="right" w:pos="8838"/>
+      </w:tabs>
+      <w:spacing w:after="0" w:line="240" w:lineRule="auto"/>
+    </w:pPr>
+  </w:style>
+  <w:style w:type="character" w:customStyle="1" w:styleId="CabealhoChar">
+    <w:name w:val="Cabeçalho Char"/>
+    <w:basedOn w:val="Fontepargpadro"/>
+    <w:link w:val="Cabealho"/>
+    <w:uiPriority w:val="99"/>
+    <w:rsid w:val="00B12DA9"/>
+    <w:rPr>
+      <w:lang w:val="pt-BR"/>
+    </w:rPr>
+  </w:style>
+  <w:style w:type="paragraph" w:styleId="Rodap">
+    <w:name w:val="footer"/>
+    <w:basedOn w:val="Normal"/>
+    <w:link w:val="RodapChar"/>
+    <w:uiPriority w:val="99"/>
+    <w:unhideWhenUsed/>
+    <w:rsid w:val="00B12DA9"/>
+    <w:pPr>
+      <w:tabs>
+        <w:tab w:val="center" w:pos="4419"/>
+        <w:tab w:val="right" w:pos="8838"/>
+      </w:tabs>
+      <w:spacing w:after="0" w:line="240" w:lineRule="auto"/>
+    </w:pPr>
+  </w:style>
+  <w:style w:type="character" w:customStyle="1" w:styleId="RodapChar">
+    <w:name w:val="Rodapé Char"/>
+    <w:basedOn w:val="Fontepargpadro"/>
+    <w:link w:val="Rodap"/>
+    <w:uiPriority w:val="99"/>
+    <w:rsid w:val="00B12DA9"/>
+    <w:rPr>
+      <w:lang w:val="pt-BR"/>
+    </w:rPr>
+  </w:style>
+  <w:style w:type="paragraph" w:styleId="Corpodetexto">
+    <w:name w:val="Body Text"/>
+    <w:basedOn w:val="Normal"/>
+    <w:link w:val="CorpodetextoChar"/>
+    <w:uiPriority w:val="1"/>
+    <w:qFormat/>
+    <w:rsid w:val="00B12DA9"/>
+    <w:pPr>
+      <w:widowControl w:val="0"/>
+      <w:autoSpaceDE w:val="0"/>
+      <w:autoSpaceDN w:val="0"/>
+      <w:spacing w:after="0" w:line="240" w:lineRule="auto"/>
+    </w:pPr>
+    <w:rPr>
+      <w:rFonts w:ascii="Arial" w:eastAsia="Arial" w:hAnsi="Arial" w:cs="Arial"/>
+      <w:sz w:val="24"/>
+      <w:szCs w:val="24"/>
+      <w:lang w:val="pt-PT" w:eastAsia="pt-PT" w:bidi="pt-PT"/>
+    </w:rPr>
+  </w:style>
+  <w:style w:type="character" w:customStyle="1" w:styleId="CorpodetextoChar">
+    <w:name w:val="Corpo de texto Char"/>
+    <w:basedOn w:val="Fontepargpadro"/>
+    <w:link w:val="Corpodetexto"/>
+    <w:uiPriority w:val="1"/>
+    <w:rsid w:val="00B12DA9"/>
+    <w:rPr>
+      <w:rFonts w:ascii="Arial" w:eastAsia="Arial" w:hAnsi="Arial" w:cs="Arial"/>
+      <w:sz w:val="24"/>
+      <w:szCs w:val="24"/>
+      <w:lang w:val="pt-PT" w:eastAsia="pt-PT" w:bidi="pt-PT"/>
+    </w:rPr>
+  </w:style>
+  <w:style w:type="paragraph" w:styleId="SemEspaamento">
+    <w:name w:val="No Spacing"/>
+    <w:uiPriority w:val="1"/>
+    <w:qFormat/>
+    <w:rsid w:val="009E7E0F"/>
+    <w:pPr>
+      <w:spacing w:after="0" w:line="240" w:lineRule="auto"/>
+    </w:pPr>
+    <w:rPr>
+      <w:lang w:val="pt-BR"/>
+    </w:rPr>
+  </w:style>
 </w:styles>
 </file>
 
@@ -5558,7 +6431,7 @@
 </file>
 
 <file path=customXml/itemProps1.xml><?xml version="1.0" encoding="utf-8"?>
-<ds:datastoreItem xmlns:ds="http://schemas.openxmlformats.org/officeDocument/2006/customXml" ds:itemID="{CF9C1D6B-5DBA-4843-AFCE-81A0565FA3DF}">
+<ds:datastoreItem xmlns:ds="http://schemas.openxmlformats.org/officeDocument/2006/customXml" ds:itemID="{442EE6A9-B686-E440-A5AD-655F578EA1C4}">
   <ds:schemaRefs>
     <ds:schemaRef ds:uri="http://schemas.openxmlformats.org/officeDocument/2006/bibliography"/>
   </ds:schemaRefs>

</xml_diff>